<commit_message>
l2_reg and bce report
</commit_message>
<xml_diff>
--- a/cubical update/12/l2_reg.docx
+++ b/cubical update/12/l2_reg.docx
@@ -36,8 +36,13 @@
         <w:t xml:space="preserve"> = </w:t>
       </w:r>
       <w:proofErr w:type="spellStart"/>
-      <w:r>
-        <w:t>tf.keras.losses.binary_crossentropy</w:t>
+      <w:proofErr w:type="gramStart"/>
+      <w:r>
+        <w:t>tf.keras</w:t>
+      </w:r>
+      <w:proofErr w:type="gramEnd"/>
+      <w:r>
+        <w:t>.losses.binary_crossentropy</w:t>
       </w:r>
       <w:proofErr w:type="spellEnd"/>
       <w:r>
@@ -65,8 +70,13 @@
         <w:t xml:space="preserve">    l2_loss = l2_reg * </w:t>
       </w:r>
       <w:proofErr w:type="spellStart"/>
-      <w:r>
-        <w:t>tf.reduce_sum</w:t>
+      <w:proofErr w:type="gramStart"/>
+      <w:r>
+        <w:t>tf.reduce</w:t>
+      </w:r>
+      <w:proofErr w:type="gramEnd"/>
+      <w:r>
+        <w:t>_sum</w:t>
       </w:r>
       <w:proofErr w:type="spellEnd"/>
       <w:r>
@@ -99,8 +109,13 @@
         <w:t xml:space="preserve">    return </w:t>
       </w:r>
       <w:proofErr w:type="spellStart"/>
-      <w:r>
-        <w:t>tf.keras.backend.mean</w:t>
+      <w:proofErr w:type="gramStart"/>
+      <w:r>
+        <w:t>tf.keras</w:t>
+      </w:r>
+      <w:proofErr w:type="gramEnd"/>
+      <w:r>
+        <w:t>.backend.mean</w:t>
       </w:r>
       <w:proofErr w:type="spellEnd"/>
       <w:r>
@@ -190,8 +205,13 @@
         <w:t xml:space="preserve">model = </w:t>
       </w:r>
       <w:proofErr w:type="spellStart"/>
-      <w:r>
-        <w:t>tf.keras.models.Sequential</w:t>
+      <w:proofErr w:type="gramStart"/>
+      <w:r>
+        <w:t>tf.keras</w:t>
+      </w:r>
+      <w:proofErr w:type="gramEnd"/>
+      <w:r>
+        <w:t>.models.Sequential</w:t>
       </w:r>
       <w:proofErr w:type="spellEnd"/>
       <w:r>
@@ -248,8 +268,13 @@
         <w:t xml:space="preserve"> = </w:t>
       </w:r>
       <w:proofErr w:type="spellStart"/>
-      <w:r>
-        <w:t>tf.keras.losses.binary_crossentropy</w:t>
+      <w:proofErr w:type="gramStart"/>
+      <w:r>
+        <w:t>tf.keras</w:t>
+      </w:r>
+      <w:proofErr w:type="gramEnd"/>
+      <w:r>
+        <w:t>.losses.binary_crossentropy</w:t>
       </w:r>
       <w:proofErr w:type="spellEnd"/>
       <w:r>
@@ -277,8 +302,13 @@
         <w:t xml:space="preserve">    l2_loss = l2_reg * </w:t>
       </w:r>
       <w:proofErr w:type="spellStart"/>
-      <w:r>
-        <w:t>tf.reduce_sum</w:t>
+      <w:proofErr w:type="gramStart"/>
+      <w:r>
+        <w:t>tf.reduce</w:t>
+      </w:r>
+      <w:proofErr w:type="gramEnd"/>
+      <w:r>
+        <w:t>_sum</w:t>
       </w:r>
       <w:proofErr w:type="spellEnd"/>
       <w:r>
@@ -311,8 +341,13 @@
         <w:t xml:space="preserve">    return </w:t>
       </w:r>
       <w:proofErr w:type="spellStart"/>
-      <w:r>
-        <w:t>tf.keras.backend.mean</w:t>
+      <w:proofErr w:type="gramStart"/>
+      <w:r>
+        <w:t>tf.keras</w:t>
+      </w:r>
+      <w:proofErr w:type="gramEnd"/>
+      <w:r>
+        <w:t>.backend.mean</w:t>
       </w:r>
       <w:proofErr w:type="spellEnd"/>
       <w:r>
@@ -338,7 +373,15 @@
     </w:p>
     <w:p>
       <w:r>
-        <w:t xml:space="preserve">def l2_reg_scheduler(epoch, </w:t>
+        <w:t>def l2_reg_</w:t>
+      </w:r>
+      <w:proofErr w:type="gramStart"/>
+      <w:r>
+        <w:t>scheduler(</w:t>
+      </w:r>
+      <w:proofErr w:type="gramEnd"/>
+      <w:r>
+        <w:t xml:space="preserve">epoch, </w:t>
       </w:r>
       <w:proofErr w:type="spellStart"/>
       <w:r>
@@ -386,8 +429,13 @@
         <w:t xml:space="preserve">l2_reg_callback = </w:t>
       </w:r>
       <w:proofErr w:type="spellStart"/>
-      <w:r>
-        <w:t>tf.keras.callbacks.LearningRateScheduler</w:t>
+      <w:proofErr w:type="gramStart"/>
+      <w:r>
+        <w:t>tf.keras</w:t>
+      </w:r>
+      <w:proofErr w:type="gramEnd"/>
+      <w:r>
+        <w:t>.callbacks.LearningRateScheduler</w:t>
       </w:r>
       <w:proofErr w:type="spellEnd"/>
       <w:r>
@@ -402,10 +450,12 @@
     </w:p>
     <w:p>
       <w:proofErr w:type="spellStart"/>
+      <w:proofErr w:type="gramStart"/>
       <w:r>
         <w:t>model.compile</w:t>
       </w:r>
       <w:proofErr w:type="spellEnd"/>
+      <w:proofErr w:type="gramEnd"/>
       <w:r>
         <w:t>(optimizer=</w:t>
       </w:r>
@@ -468,6 +518,7 @@
     </w:p>
     <w:p>
       <w:proofErr w:type="spellStart"/>
+      <w:proofErr w:type="gramStart"/>
       <w:r>
         <w:t>model.fit</w:t>
       </w:r>
@@ -476,6 +527,7 @@
         <w:t>(</w:t>
       </w:r>
       <w:proofErr w:type="spellStart"/>
+      <w:proofErr w:type="gramEnd"/>
       <w:r>
         <w:t>train_dataset</w:t>
       </w:r>
@@ -782,8 +834,13 @@
         <w:t xml:space="preserve">from </w:t>
       </w:r>
       <w:proofErr w:type="spellStart"/>
-      <w:r>
-        <w:t>tensorflow.keras.optimizers</w:t>
+      <w:proofErr w:type="gramStart"/>
+      <w:r>
+        <w:t>tensorflow.keras</w:t>
+      </w:r>
+      <w:proofErr w:type="gramEnd"/>
+      <w:r>
+        <w:t>.optimizers</w:t>
       </w:r>
       <w:proofErr w:type="spellEnd"/>
       <w:r>
@@ -795,8 +852,13 @@
         <w:t xml:space="preserve">from </w:t>
       </w:r>
       <w:proofErr w:type="spellStart"/>
-      <w:r>
-        <w:t>tensorflow.keras.callbacks</w:t>
+      <w:proofErr w:type="gramStart"/>
+      <w:r>
+        <w:t>tensorflow.keras</w:t>
+      </w:r>
+      <w:proofErr w:type="gramEnd"/>
+      <w:r>
+        <w:t>.callbacks</w:t>
       </w:r>
       <w:proofErr w:type="spellEnd"/>
       <w:r>
@@ -829,8 +891,13 @@
         <w:t xml:space="preserve">from </w:t>
       </w:r>
       <w:proofErr w:type="spellStart"/>
-      <w:r>
-        <w:t>sklearn.model_selection</w:t>
+      <w:proofErr w:type="gramStart"/>
+      <w:r>
+        <w:t>sklearn.model</w:t>
+      </w:r>
+      <w:proofErr w:type="gramEnd"/>
+      <w:r>
+        <w:t>_selection</w:t>
       </w:r>
       <w:proofErr w:type="spellEnd"/>
       <w:r>
@@ -905,8 +972,13 @@
         <w:t xml:space="preserve"> = </w:t>
       </w:r>
       <w:proofErr w:type="spellStart"/>
-      <w:r>
-        <w:t>tf.keras.losses.binary_crossentropy</w:t>
+      <w:proofErr w:type="gramStart"/>
+      <w:r>
+        <w:t>tf.keras</w:t>
+      </w:r>
+      <w:proofErr w:type="gramEnd"/>
+      <w:r>
+        <w:t>.losses.binary_crossentropy</w:t>
       </w:r>
       <w:proofErr w:type="spellEnd"/>
       <w:r>
@@ -934,8 +1006,13 @@
         <w:t xml:space="preserve">    l2_loss = l2_reg * </w:t>
       </w:r>
       <w:proofErr w:type="spellStart"/>
-      <w:r>
-        <w:t>tf.reduce_sum</w:t>
+      <w:proofErr w:type="gramStart"/>
+      <w:r>
+        <w:t>tf.reduce</w:t>
+      </w:r>
+      <w:proofErr w:type="gramEnd"/>
+      <w:r>
+        <w:t>_sum</w:t>
       </w:r>
       <w:proofErr w:type="spellEnd"/>
       <w:r>
@@ -968,8 +1045,13 @@
         <w:t xml:space="preserve">    return </w:t>
       </w:r>
       <w:proofErr w:type="spellStart"/>
-      <w:r>
-        <w:t>tf.keras.backend.mean</w:t>
+      <w:proofErr w:type="gramStart"/>
+      <w:r>
+        <w:t>tf.keras</w:t>
+      </w:r>
+      <w:proofErr w:type="gramEnd"/>
+      <w:r>
+        <w:t>.backend.mean</w:t>
       </w:r>
       <w:proofErr w:type="spellEnd"/>
       <w:r>
@@ -979,7 +1061,15 @@
     <w:p/>
     <w:p>
       <w:r>
-        <w:t>def train():</w:t>
+        <w:t xml:space="preserve">def </w:t>
+      </w:r>
+      <w:proofErr w:type="gramStart"/>
+      <w:r>
+        <w:t>train(</w:t>
+      </w:r>
+      <w:proofErr w:type="gramEnd"/>
+      <w:r>
+        <w:t>):</w:t>
       </w:r>
     </w:p>
     <w:p>
@@ -988,7 +1078,15 @@
       </w:r>
       <w:proofErr w:type="spellStart"/>
       <w:r>
-        <w:t>cloud_net_model.model_arch</w:t>
+        <w:t>cloud_net_</w:t>
+      </w:r>
+      <w:proofErr w:type="gramStart"/>
+      <w:r>
+        <w:t>model.model</w:t>
+      </w:r>
+      <w:proofErr w:type="gramEnd"/>
+      <w:r>
+        <w:t>_arch</w:t>
       </w:r>
       <w:proofErr w:type="spellEnd"/>
       <w:r>
@@ -1079,10 +1177,12 @@
         <w:t xml:space="preserve">    </w:t>
       </w:r>
       <w:proofErr w:type="spellStart"/>
+      <w:proofErr w:type="gramStart"/>
       <w:r>
         <w:t>model.compile</w:t>
       </w:r>
       <w:proofErr w:type="spellEnd"/>
+      <w:proofErr w:type="gramEnd"/>
       <w:r>
         <w:t>(optimizer=Adam(</w:t>
       </w:r>
@@ -1121,6 +1221,7 @@
         <w:t xml:space="preserve"> = </w:t>
       </w:r>
       <w:proofErr w:type="spellStart"/>
+      <w:proofErr w:type="gramStart"/>
       <w:r>
         <w:t>ModelCheckpoint</w:t>
       </w:r>
@@ -1129,6 +1230,7 @@
         <w:t>(</w:t>
       </w:r>
       <w:proofErr w:type="spellStart"/>
+      <w:proofErr w:type="gramEnd"/>
       <w:r>
         <w:t>weights_path</w:t>
       </w:r>
@@ -1166,12 +1268,17 @@
         <w:t xml:space="preserve"> = </w:t>
       </w:r>
       <w:proofErr w:type="spellStart"/>
+      <w:proofErr w:type="gramStart"/>
       <w:r>
         <w:t>ReduceLROnPlateau</w:t>
       </w:r>
       <w:proofErr w:type="spellEnd"/>
       <w:r>
-        <w:t>(factor=</w:t>
+        <w:t>(</w:t>
+      </w:r>
+      <w:proofErr w:type="gramEnd"/>
+      <w:r>
+        <w:t>factor=</w:t>
       </w:r>
       <w:proofErr w:type="spellStart"/>
       <w:r>
@@ -1211,6 +1318,7 @@
         <w:t xml:space="preserve"> = </w:t>
       </w:r>
       <w:proofErr w:type="spellStart"/>
+      <w:proofErr w:type="gramStart"/>
       <w:r>
         <w:t>CSVLogger</w:t>
       </w:r>
@@ -1219,6 +1327,7 @@
         <w:t>(</w:t>
       </w:r>
       <w:proofErr w:type="spellStart"/>
+      <w:proofErr w:type="gramEnd"/>
       <w:r>
         <w:t>experiment_name</w:t>
       </w:r>
@@ -1267,13 +1376,18 @@
       </w:r>
       <w:proofErr w:type="spellStart"/>
       <w:r>
-        <w:t>train_test_split</w:t>
+        <w:t>train_test_</w:t>
+      </w:r>
+      <w:proofErr w:type="gramStart"/>
+      <w:r>
+        <w:t>split</w:t>
       </w:r>
       <w:proofErr w:type="spellEnd"/>
       <w:r>
         <w:t>(</w:t>
       </w:r>
       <w:proofErr w:type="spellStart"/>
+      <w:proofErr w:type="gramEnd"/>
       <w:r>
         <w:t>train_img</w:t>
       </w:r>
@@ -1343,8 +1457,13 @@
         <w:t xml:space="preserve">        </w:t>
       </w:r>
       <w:proofErr w:type="spellStart"/>
-      <w:r>
-        <w:t>model.load_weights</w:t>
+      <w:proofErr w:type="gramStart"/>
+      <w:r>
+        <w:t>model.load</w:t>
+      </w:r>
+      <w:proofErr w:type="gramEnd"/>
+      <w:r>
+        <w:t>_weights</w:t>
       </w:r>
       <w:proofErr w:type="spellEnd"/>
       <w:r>
@@ -1361,7 +1480,15 @@
     </w:p>
     <w:p>
       <w:r>
-        <w:t xml:space="preserve">        print("\</w:t>
+        <w:t xml:space="preserve">        </w:t>
+      </w:r>
+      <w:proofErr w:type="gramStart"/>
+      <w:r>
+        <w:t>print(</w:t>
+      </w:r>
+      <w:proofErr w:type="gramEnd"/>
+      <w:r>
+        <w:t>"\</w:t>
       </w:r>
       <w:proofErr w:type="spellStart"/>
       <w:r>
@@ -1379,7 +1506,15 @@
     </w:p>
     <w:p>
       <w:r>
-        <w:t xml:space="preserve">        print("\</w:t>
+        <w:t xml:space="preserve">        </w:t>
+      </w:r>
+      <w:proofErr w:type="gramStart"/>
+      <w:r>
+        <w:t>print(</w:t>
+      </w:r>
+      <w:proofErr w:type="gramEnd"/>
+      <w:r>
+        <w:t>"\</w:t>
       </w:r>
       <w:proofErr w:type="spellStart"/>
       <w:r>
@@ -1393,7 +1528,15 @@
     <w:p/>
     <w:p>
       <w:r>
-        <w:t xml:space="preserve">    print("Experiment name: ", </w:t>
+        <w:t xml:space="preserve">    </w:t>
+      </w:r>
+      <w:proofErr w:type="gramStart"/>
+      <w:r>
+        <w:t>print(</w:t>
+      </w:r>
+      <w:proofErr w:type="gramEnd"/>
+      <w:r>
+        <w:t xml:space="preserve">"Experiment name: ", </w:t>
       </w:r>
       <w:proofErr w:type="spellStart"/>
       <w:r>
@@ -1406,7 +1549,15 @@
     </w:p>
     <w:p>
       <w:r>
-        <w:t xml:space="preserve">    print("Input image size: ", (</w:t>
+        <w:t xml:space="preserve">    </w:t>
+      </w:r>
+      <w:proofErr w:type="gramStart"/>
+      <w:r>
+        <w:t>print(</w:t>
+      </w:r>
+      <w:proofErr w:type="gramEnd"/>
+      <w:r>
+        <w:t>"Input image size: ", (</w:t>
       </w:r>
       <w:proofErr w:type="spellStart"/>
       <w:r>
@@ -1427,7 +1578,15 @@
     </w:p>
     <w:p>
       <w:r>
-        <w:t xml:space="preserve">    print("Number of input spectral bands: ", </w:t>
+        <w:t xml:space="preserve">    </w:t>
+      </w:r>
+      <w:proofErr w:type="gramStart"/>
+      <w:r>
+        <w:t>print(</w:t>
+      </w:r>
+      <w:proofErr w:type="gramEnd"/>
+      <w:r>
+        <w:t xml:space="preserve">"Number of input spectral bands: ", </w:t>
       </w:r>
       <w:proofErr w:type="spellStart"/>
       <w:r>
@@ -1440,7 +1599,15 @@
     </w:p>
     <w:p>
       <w:r>
-        <w:t xml:space="preserve">    print("Learning rate: ", </w:t>
+        <w:t xml:space="preserve">    </w:t>
+      </w:r>
+      <w:proofErr w:type="gramStart"/>
+      <w:r>
+        <w:t>print(</w:t>
+      </w:r>
+      <w:proofErr w:type="gramEnd"/>
+      <w:r>
+        <w:t xml:space="preserve">"Learning rate: ", </w:t>
       </w:r>
       <w:proofErr w:type="spellStart"/>
       <w:r>
@@ -1453,7 +1620,15 @@
     </w:p>
     <w:p>
       <w:r>
-        <w:t xml:space="preserve">    print("Batch size: ", </w:t>
+        <w:t xml:space="preserve">    </w:t>
+      </w:r>
+      <w:proofErr w:type="gramStart"/>
+      <w:r>
+        <w:t>print(</w:t>
+      </w:r>
+      <w:proofErr w:type="gramEnd"/>
+      <w:r>
+        <w:t xml:space="preserve">"Batch size: ", </w:t>
       </w:r>
       <w:proofErr w:type="spellStart"/>
       <w:r>
@@ -1471,12 +1646,17 @@
       </w:r>
       <w:proofErr w:type="spellStart"/>
       <w:r>
-        <w:t>model.fit_generator</w:t>
+        <w:t>model.fit_</w:t>
+      </w:r>
+      <w:proofErr w:type="gramStart"/>
+      <w:r>
+        <w:t>generator</w:t>
       </w:r>
       <w:proofErr w:type="spellEnd"/>
       <w:r>
         <w:t>(</w:t>
       </w:r>
+      <w:proofErr w:type="gramEnd"/>
     </w:p>
     <w:p>
       <w:r>
@@ -1484,11 +1664,19 @@
       </w:r>
       <w:proofErr w:type="spellStart"/>
       <w:r>
-        <w:t>mybatch_generator_train</w:t>
-      </w:r>
-      <w:proofErr w:type="spellEnd"/>
-      <w:r>
-        <w:t>(list(zip(</w:t>
+        <w:t>mybatch_generator_</w:t>
+      </w:r>
+      <w:proofErr w:type="gramStart"/>
+      <w:r>
+        <w:t>train</w:t>
+      </w:r>
+      <w:proofErr w:type="spellEnd"/>
+      <w:r>
+        <w:t>(</w:t>
+      </w:r>
+      <w:proofErr w:type="gramEnd"/>
+      <w:r>
+        <w:t>list(zip(</w:t>
       </w:r>
       <w:proofErr w:type="spellStart"/>
       <w:r>
@@ -1552,10 +1740,12 @@
         <w:t>=</w:t>
       </w:r>
       <w:proofErr w:type="spellStart"/>
+      <w:proofErr w:type="gramStart"/>
       <w:r>
         <w:t>np.ceil</w:t>
       </w:r>
       <w:proofErr w:type="spellEnd"/>
+      <w:proofErr w:type="gramEnd"/>
       <w:r>
         <w:t>(</w:t>
       </w:r>
@@ -1594,7 +1784,15 @@
     </w:p>
     <w:p>
       <w:r>
-        <w:t xml:space="preserve">        validation_data=mybatch_generator_validation(list(zip(val_img_split, </w:t>
+        <w:t xml:space="preserve">        validation_data=mybatch_generator_</w:t>
+      </w:r>
+      <w:proofErr w:type="gramStart"/>
+      <w:r>
+        <w:t>validation(</w:t>
+      </w:r>
+      <w:proofErr w:type="gramEnd"/>
+      <w:r>
+        <w:t xml:space="preserve">list(zip(val_img_split, </w:t>
       </w:r>
       <w:proofErr w:type="spellStart"/>
       <w:r>
@@ -1650,10 +1848,12 @@
         <w:t>=</w:t>
       </w:r>
       <w:proofErr w:type="spellStart"/>
+      <w:proofErr w:type="gramStart"/>
       <w:r>
         <w:t>np.ceil</w:t>
       </w:r>
       <w:proofErr w:type="spellEnd"/>
+      <w:proofErr w:type="gramEnd"/>
       <w:r>
         <w:t>(</w:t>
       </w:r>
@@ -1691,10 +1891,12 @@
         <w:t>callbacks</w:t>
       </w:r>
       <w:proofErr w:type="spellEnd"/>
+      <w:proofErr w:type="gramStart"/>
       <w:r>
         <w:t>=[</w:t>
       </w:r>
       <w:proofErr w:type="spellStart"/>
+      <w:proofErr w:type="gramEnd"/>
       <w:r>
         <w:t>model_checkpoint</w:t>
       </w:r>
@@ -1756,157 +1958,279 @@
         <w:t xml:space="preserve">TRAIN_FOLDER = </w:t>
       </w:r>
       <w:proofErr w:type="spellStart"/>
+      <w:proofErr w:type="gramStart"/>
+      <w:r>
+        <w:t>os.path</w:t>
+      </w:r>
+      <w:proofErr w:type="gramEnd"/>
+      <w:r>
+        <w:t>.join</w:t>
+      </w:r>
+      <w:proofErr w:type="spellEnd"/>
+      <w:r>
+        <w:t>(GLOBAL_PATH, '38-Cloud_training')</w:t>
+      </w:r>
+    </w:p>
+    <w:p>
+      <w:r>
+        <w:t xml:space="preserve">TEST_FOLDER = </w:t>
+      </w:r>
+      <w:proofErr w:type="spellStart"/>
+      <w:proofErr w:type="gramStart"/>
+      <w:r>
+        <w:t>os.path</w:t>
+      </w:r>
+      <w:proofErr w:type="gramEnd"/>
+      <w:r>
+        <w:t>.join</w:t>
+      </w:r>
+      <w:proofErr w:type="spellEnd"/>
+      <w:r>
+        <w:t>(GLOBAL_PATH, '38-Cloud_test')</w:t>
+      </w:r>
+    </w:p>
+    <w:p/>
+    <w:p>
+      <w:proofErr w:type="spellStart"/>
+      <w:r>
+        <w:t>in_rows</w:t>
+      </w:r>
+      <w:proofErr w:type="spellEnd"/>
+      <w:r>
+        <w:t xml:space="preserve"> = 192</w:t>
+      </w:r>
+    </w:p>
+    <w:p>
+      <w:proofErr w:type="spellStart"/>
+      <w:r>
+        <w:t>in_cols</w:t>
+      </w:r>
+      <w:proofErr w:type="spellEnd"/>
+      <w:r>
+        <w:t xml:space="preserve"> = 192</w:t>
+      </w:r>
+    </w:p>
+    <w:p>
+      <w:proofErr w:type="spellStart"/>
+      <w:r>
+        <w:t>num_of_channels</w:t>
+      </w:r>
+      <w:proofErr w:type="spellEnd"/>
+      <w:r>
+        <w:t xml:space="preserve"> = 4</w:t>
+      </w:r>
+    </w:p>
+    <w:p>
+      <w:proofErr w:type="spellStart"/>
+      <w:r>
+        <w:t>num_of_classes</w:t>
+      </w:r>
+      <w:proofErr w:type="spellEnd"/>
+      <w:r>
+        <w:t xml:space="preserve"> = 1</w:t>
+      </w:r>
+    </w:p>
+    <w:p>
+      <w:proofErr w:type="spellStart"/>
+      <w:r>
+        <w:t>starting_learning_rate</w:t>
+      </w:r>
+      <w:proofErr w:type="spellEnd"/>
+      <w:r>
+        <w:t xml:space="preserve"> = 1e-4</w:t>
+      </w:r>
+    </w:p>
+    <w:p>
+      <w:proofErr w:type="spellStart"/>
+      <w:r>
+        <w:t>end_learning_rate</w:t>
+      </w:r>
+      <w:proofErr w:type="spellEnd"/>
+      <w:r>
+        <w:t xml:space="preserve"> = 1e-8</w:t>
+      </w:r>
+    </w:p>
+    <w:p>
+      <w:proofErr w:type="spellStart"/>
+      <w:r>
+        <w:t>max_num_epochs</w:t>
+      </w:r>
+      <w:proofErr w:type="spellEnd"/>
+      <w:r>
+        <w:t xml:space="preserve"> = 2000</w:t>
+      </w:r>
+    </w:p>
+    <w:p>
+      <w:proofErr w:type="spellStart"/>
+      <w:r>
+        <w:t>val_ratio</w:t>
+      </w:r>
+      <w:proofErr w:type="spellEnd"/>
+      <w:r>
+        <w:t xml:space="preserve"> = 0.2</w:t>
+      </w:r>
+    </w:p>
+    <w:p>
+      <w:r>
+        <w:t>patience = 15</w:t>
+      </w:r>
+    </w:p>
+    <w:p>
+      <w:proofErr w:type="spellStart"/>
+      <w:r>
+        <w:t>decay_factor</w:t>
+      </w:r>
+      <w:proofErr w:type="spellEnd"/>
+      <w:r>
+        <w:t xml:space="preserve"> = 0.7</w:t>
+      </w:r>
+    </w:p>
+    <w:p>
+      <w:proofErr w:type="spellStart"/>
+      <w:r>
+        <w:t>batch_sz</w:t>
+      </w:r>
+      <w:proofErr w:type="spellEnd"/>
+      <w:r>
+        <w:t xml:space="preserve"> = 12</w:t>
+      </w:r>
+    </w:p>
+    <w:p>
+      <w:proofErr w:type="spellStart"/>
+      <w:r>
+        <w:t>max_bit</w:t>
+      </w:r>
+      <w:proofErr w:type="spellEnd"/>
+      <w:r>
+        <w:t xml:space="preserve"> = 65535</w:t>
+      </w:r>
+    </w:p>
+    <w:p>
+      <w:proofErr w:type="spellStart"/>
+      <w:r>
+        <w:t>experiment_name</w:t>
+      </w:r>
+      <w:proofErr w:type="spellEnd"/>
+      <w:r>
+        <w:t xml:space="preserve"> = "Cloud-Net"</w:t>
+      </w:r>
+    </w:p>
+    <w:p>
+      <w:proofErr w:type="spellStart"/>
+      <w:r>
+        <w:t>weights_path</w:t>
+      </w:r>
+      <w:proofErr w:type="spellEnd"/>
+      <w:r>
+        <w:t xml:space="preserve"> = </w:t>
+      </w:r>
+      <w:proofErr w:type="spellStart"/>
+      <w:proofErr w:type="gramStart"/>
+      <w:r>
+        <w:t>os.path</w:t>
+      </w:r>
+      <w:proofErr w:type="gramEnd"/>
+      <w:r>
+        <w:t>.join</w:t>
+      </w:r>
+      <w:proofErr w:type="spellEnd"/>
+      <w:r>
+        <w:t xml:space="preserve">(GLOBAL_PATH, </w:t>
+      </w:r>
+      <w:proofErr w:type="spellStart"/>
+      <w:r>
+        <w:t>experiment_name</w:t>
+      </w:r>
+      <w:proofErr w:type="spellEnd"/>
+      <w:r>
+        <w:t xml:space="preserve"> + '.h5')</w:t>
+      </w:r>
+    </w:p>
+    <w:p>
+      <w:proofErr w:type="spellStart"/>
+      <w:r>
+        <w:t>train_resume</w:t>
+      </w:r>
+      <w:proofErr w:type="spellEnd"/>
+      <w:r>
+        <w:t xml:space="preserve"> = False</w:t>
+      </w:r>
+    </w:p>
+    <w:p/>
+    <w:p>
+      <w:r>
+        <w:t xml:space="preserve"># </w:t>
+      </w:r>
+      <w:proofErr w:type="gramStart"/>
+      <w:r>
+        <w:t>getting</w:t>
+      </w:r>
+      <w:proofErr w:type="gramEnd"/>
+      <w:r>
+        <w:t xml:space="preserve"> input images names</w:t>
+      </w:r>
+    </w:p>
+    <w:p>
+      <w:proofErr w:type="spellStart"/>
+      <w:r>
+        <w:t>train_patches_csv_name</w:t>
+      </w:r>
+      <w:proofErr w:type="spellEnd"/>
+      <w:r>
+        <w:t xml:space="preserve"> = 'training_patches_38-cloud.csv'</w:t>
+      </w:r>
+    </w:p>
+    <w:p>
+      <w:proofErr w:type="spellStart"/>
+      <w:r>
+        <w:t>df_train_img</w:t>
+      </w:r>
+      <w:proofErr w:type="spellEnd"/>
+      <w:r>
+        <w:t xml:space="preserve"> = </w:t>
+      </w:r>
+      <w:proofErr w:type="spellStart"/>
+      <w:proofErr w:type="gramStart"/>
+      <w:r>
+        <w:t>pd.read</w:t>
+      </w:r>
+      <w:proofErr w:type="gramEnd"/>
+      <w:r>
+        <w:t>_csv</w:t>
+      </w:r>
+      <w:proofErr w:type="spellEnd"/>
+      <w:r>
+        <w:t>(</w:t>
+      </w:r>
+      <w:proofErr w:type="spellStart"/>
       <w:r>
         <w:t>os.path.join</w:t>
       </w:r>
       <w:proofErr w:type="spellEnd"/>
       <w:r>
-        <w:t>(GLOBAL_PATH, '38-Cloud_training')</w:t>
-      </w:r>
-    </w:p>
-    <w:p>
-      <w:r>
-        <w:t xml:space="preserve">TEST_FOLDER = </w:t>
-      </w:r>
-      <w:proofErr w:type="spellStart"/>
-      <w:r>
-        <w:t>os.path.join</w:t>
-      </w:r>
-      <w:proofErr w:type="spellEnd"/>
-      <w:r>
-        <w:t>(GLOBAL_PATH, '38-Cloud_test')</w:t>
-      </w:r>
-    </w:p>
-    <w:p/>
-    <w:p>
-      <w:proofErr w:type="spellStart"/>
-      <w:r>
-        <w:t>in_rows</w:t>
-      </w:r>
-      <w:proofErr w:type="spellEnd"/>
-      <w:r>
-        <w:t xml:space="preserve"> = 192</w:t>
-      </w:r>
-    </w:p>
-    <w:p>
-      <w:proofErr w:type="spellStart"/>
-      <w:r>
-        <w:t>in_cols</w:t>
-      </w:r>
-      <w:proofErr w:type="spellEnd"/>
-      <w:r>
-        <w:t xml:space="preserve"> = 192</w:t>
-      </w:r>
-    </w:p>
-    <w:p>
-      <w:proofErr w:type="spellStart"/>
-      <w:r>
-        <w:t>num_of_channels</w:t>
-      </w:r>
-      <w:proofErr w:type="spellEnd"/>
-      <w:r>
-        <w:t xml:space="preserve"> = 4</w:t>
-      </w:r>
-    </w:p>
-    <w:p>
-      <w:proofErr w:type="spellStart"/>
-      <w:r>
-        <w:t>num_of_classes</w:t>
-      </w:r>
-      <w:proofErr w:type="spellEnd"/>
-      <w:r>
-        <w:t xml:space="preserve"> = 1</w:t>
-      </w:r>
-    </w:p>
-    <w:p>
-      <w:proofErr w:type="spellStart"/>
-      <w:r>
-        <w:t>starting_learning_rate</w:t>
-      </w:r>
-      <w:proofErr w:type="spellEnd"/>
-      <w:r>
-        <w:t xml:space="preserve"> = 1e-4</w:t>
-      </w:r>
-    </w:p>
-    <w:p>
-      <w:proofErr w:type="spellStart"/>
-      <w:r>
-        <w:t>end_learning_rate</w:t>
-      </w:r>
-      <w:proofErr w:type="spellEnd"/>
-      <w:r>
-        <w:t xml:space="preserve"> = 1e-8</w:t>
-      </w:r>
-    </w:p>
-    <w:p>
-      <w:proofErr w:type="spellStart"/>
-      <w:r>
-        <w:t>max_num_epochs</w:t>
-      </w:r>
-      <w:proofErr w:type="spellEnd"/>
-      <w:r>
-        <w:t xml:space="preserve"> = 2000</w:t>
-      </w:r>
-    </w:p>
-    <w:p>
-      <w:proofErr w:type="spellStart"/>
-      <w:r>
-        <w:t>val_ratio</w:t>
-      </w:r>
-      <w:proofErr w:type="spellEnd"/>
-      <w:r>
-        <w:t xml:space="preserve"> = 0.2</w:t>
-      </w:r>
-    </w:p>
-    <w:p>
-      <w:r>
-        <w:t>patience = 15</w:t>
-      </w:r>
-    </w:p>
-    <w:p>
-      <w:proofErr w:type="spellStart"/>
-      <w:r>
-        <w:t>decay_factor</w:t>
-      </w:r>
-      <w:proofErr w:type="spellEnd"/>
-      <w:r>
-        <w:t xml:space="preserve"> = 0.7</w:t>
-      </w:r>
-    </w:p>
-    <w:p>
-      <w:proofErr w:type="spellStart"/>
-      <w:r>
-        <w:t>batch_sz</w:t>
-      </w:r>
-      <w:proofErr w:type="spellEnd"/>
-      <w:r>
-        <w:t xml:space="preserve"> = 12</w:t>
-      </w:r>
-    </w:p>
-    <w:p>
-      <w:proofErr w:type="spellStart"/>
-      <w:r>
-        <w:t>max_bit</w:t>
-      </w:r>
-      <w:proofErr w:type="spellEnd"/>
-      <w:r>
-        <w:t xml:space="preserve"> = 65535</w:t>
-      </w:r>
-    </w:p>
-    <w:p>
-      <w:proofErr w:type="spellStart"/>
-      <w:r>
-        <w:t>experiment_name</w:t>
-      </w:r>
-      <w:proofErr w:type="spellEnd"/>
-      <w:r>
-        <w:t xml:space="preserve"> = "Cloud-Net"</w:t>
-      </w:r>
-    </w:p>
-    <w:p>
-      <w:proofErr w:type="spellStart"/>
-      <w:r>
-        <w:t>weights_path</w:t>
+        <w:t xml:space="preserve">(TRAIN_FOLDER, </w:t>
+      </w:r>
+      <w:proofErr w:type="spellStart"/>
+      <w:r>
+        <w:t>train_patches_csv_name</w:t>
+      </w:r>
+      <w:proofErr w:type="spellEnd"/>
+      <w:r>
+        <w:t>))</w:t>
+      </w:r>
+    </w:p>
+    <w:p>
+      <w:proofErr w:type="spellStart"/>
+      <w:r>
+        <w:t>train_img</w:t>
+      </w:r>
+      <w:proofErr w:type="spellEnd"/>
+      <w:r>
+        <w:t xml:space="preserve">, </w:t>
+      </w:r>
+      <w:proofErr w:type="spellStart"/>
+      <w:r>
+        <w:t>train_msk</w:t>
       </w:r>
       <w:proofErr w:type="spellEnd"/>
       <w:r>
@@ -1914,104 +2238,1391 @@
       </w:r>
       <w:proofErr w:type="spellStart"/>
       <w:r>
-        <w:t>os.path.join</w:t>
-      </w:r>
-      <w:proofErr w:type="spellEnd"/>
-      <w:r>
-        <w:t xml:space="preserve">(GLOBAL_PATH, </w:t>
-      </w:r>
-      <w:proofErr w:type="spellStart"/>
-      <w:r>
-        <w:t>experiment_name</w:t>
-      </w:r>
-      <w:proofErr w:type="spellEnd"/>
-      <w:r>
-        <w:t xml:space="preserve"> + '.h5')</w:t>
-      </w:r>
-    </w:p>
-    <w:p>
-      <w:proofErr w:type="spellStart"/>
-      <w:r>
-        <w:t>train_resume</w:t>
-      </w:r>
-      <w:proofErr w:type="spellEnd"/>
-      <w:r>
-        <w:t xml:space="preserve"> = False</w:t>
-      </w:r>
-    </w:p>
-    <w:p/>
-    <w:p>
-      <w:r>
-        <w:t># getting input images names</w:t>
-      </w:r>
-    </w:p>
-    <w:p>
-      <w:proofErr w:type="spellStart"/>
-      <w:r>
-        <w:t>train_patches_csv_name</w:t>
-      </w:r>
-      <w:proofErr w:type="spellEnd"/>
-      <w:r>
-        <w:t xml:space="preserve"> = 'training_patches_38-cloud.csv'</w:t>
-      </w:r>
-    </w:p>
-    <w:p>
-      <w:proofErr w:type="spellStart"/>
-      <w:r>
-        <w:t>df_train_img</w:t>
-      </w:r>
-      <w:proofErr w:type="spellEnd"/>
-      <w:r>
+        <w:t>get_input_image</w:t>
+      </w:r>
+      <w:proofErr w:type="spellEnd"/>
+    </w:p>
+    <w:p/>
+    <w:p/>
+    <w:p/>
+    <w:p/>
+    <w:p/>
+    <w:p/>
+    <w:p/>
+    <w:p/>
+    <w:p/>
+    <w:p/>
+    <w:p>
+      <w:pPr>
+        <w:shd w:val="clear" w:color="auto" w:fill="343541"/>
+        <w:spacing w:after="100" w:line="240" w:lineRule="auto"/>
+        <w:rPr>
+          <w:rFonts w:ascii="Segoe UI" w:eastAsia="Times New Roman" w:hAnsi="Segoe UI" w:cs="Segoe UI"/>
+          <w:sz w:val="21"/>
+          <w:szCs w:val="21"/>
+          <w:lang w:eastAsia="en-IN"/>
+        </w:rPr>
+      </w:pPr>
+      <w:r>
+        <w:rPr>
+          <w:rFonts w:ascii="Segoe UI" w:eastAsia="Times New Roman" w:hAnsi="Segoe UI" w:cs="Segoe UI"/>
+          <w:sz w:val="21"/>
+          <w:szCs w:val="21"/>
+          <w:lang w:eastAsia="en-IN"/>
+        </w:rPr>
+        <w:lastRenderedPageBreak/>
+        <w:t>write complete theory behind l2 regularization for report</w:t>
+      </w:r>
+    </w:p>
+    <w:p>
+      <w:pPr>
+        <w:pBdr>
+          <w:top w:val="single" w:sz="2" w:space="0" w:color="D9D9E3"/>
+          <w:left w:val="single" w:sz="2" w:space="0" w:color="D9D9E3"/>
+          <w:bottom w:val="single" w:sz="2" w:space="0" w:color="D9D9E3"/>
+          <w:right w:val="single" w:sz="2" w:space="0" w:color="D9D9E3"/>
+        </w:pBdr>
+        <w:spacing w:after="300" w:line="240" w:lineRule="auto"/>
+        <w:rPr>
+          <w:rFonts w:ascii="Segoe UI" w:eastAsia="Times New Roman" w:hAnsi="Segoe UI" w:cs="Segoe UI"/>
+          <w:sz w:val="21"/>
+          <w:szCs w:val="21"/>
+          <w:lang w:eastAsia="en-IN"/>
+        </w:rPr>
+      </w:pPr>
+      <w:r>
+        <w:rPr>
+          <w:rFonts w:ascii="Segoe UI" w:eastAsia="Times New Roman" w:hAnsi="Segoe UI" w:cs="Segoe UI"/>
+          <w:sz w:val="21"/>
+          <w:szCs w:val="21"/>
+          <w:lang w:eastAsia="en-IN"/>
+        </w:rPr>
+        <w:t>L2 regularization, also known as Ridge regression or Tikhonov regularization, is a commonly used technique to prevent overfitting in machine learning models. Overfitting occurs when the model learns to fit the training data too closely, resulting in poor generalization to new, unseen data.</w:t>
+      </w:r>
+    </w:p>
+    <w:p>
+      <w:pPr>
+        <w:pBdr>
+          <w:top w:val="single" w:sz="2" w:space="0" w:color="D9D9E3"/>
+          <w:left w:val="single" w:sz="2" w:space="0" w:color="D9D9E3"/>
+          <w:bottom w:val="single" w:sz="2" w:space="0" w:color="D9D9E3"/>
+          <w:right w:val="single" w:sz="2" w:space="0" w:color="D9D9E3"/>
+        </w:pBdr>
+        <w:spacing w:before="300" w:after="300" w:line="240" w:lineRule="auto"/>
+        <w:rPr>
+          <w:rFonts w:ascii="Segoe UI" w:eastAsia="Times New Roman" w:hAnsi="Segoe UI" w:cs="Segoe UI"/>
+          <w:sz w:val="21"/>
+          <w:szCs w:val="21"/>
+          <w:lang w:eastAsia="en-IN"/>
+        </w:rPr>
+      </w:pPr>
+      <w:r>
+        <w:rPr>
+          <w:rFonts w:ascii="Segoe UI" w:eastAsia="Times New Roman" w:hAnsi="Segoe UI" w:cs="Segoe UI"/>
+          <w:sz w:val="21"/>
+          <w:szCs w:val="21"/>
+          <w:lang w:eastAsia="en-IN"/>
+        </w:rPr>
+        <w:t>L2 regularization works by adding a penalty term to the loss function of the model, which encourages the model to have smaller weights. The penalty term is proportional to the square of the weights, so it tends to reduce the magnitudes of the weights while still allowing them to be non-zero. The overall effect of the penalty term is to smooth the decision boundary of the model, reducing the risk of overfitting.</w:t>
+      </w:r>
+    </w:p>
+    <w:p>
+      <w:pPr>
+        <w:pBdr>
+          <w:top w:val="single" w:sz="2" w:space="0" w:color="D9D9E3"/>
+          <w:left w:val="single" w:sz="2" w:space="0" w:color="D9D9E3"/>
+          <w:bottom w:val="single" w:sz="2" w:space="0" w:color="D9D9E3"/>
+          <w:right w:val="single" w:sz="2" w:space="0" w:color="D9D9E3"/>
+        </w:pBdr>
+        <w:spacing w:before="300" w:after="300" w:line="240" w:lineRule="auto"/>
+        <w:rPr>
+          <w:rFonts w:ascii="Segoe UI" w:eastAsia="Times New Roman" w:hAnsi="Segoe UI" w:cs="Segoe UI"/>
+          <w:sz w:val="21"/>
+          <w:szCs w:val="21"/>
+          <w:lang w:eastAsia="en-IN"/>
+        </w:rPr>
+      </w:pPr>
+      <w:r>
+        <w:rPr>
+          <w:rFonts w:ascii="Segoe UI" w:eastAsia="Times New Roman" w:hAnsi="Segoe UI" w:cs="Segoe UI"/>
+          <w:sz w:val="21"/>
+          <w:szCs w:val="21"/>
+          <w:lang w:eastAsia="en-IN"/>
+        </w:rPr>
+        <w:t>The L2 penalty term is defined as the sum of the squares of all the weights in the model multiplied by a regularization parameter, lambda. The objective function of the model then becomes:</w:t>
+      </w:r>
+    </w:p>
+    <w:p>
+      <w:pPr>
+        <w:pBdr>
+          <w:top w:val="single" w:sz="2" w:space="0" w:color="D9D9E3"/>
+          <w:left w:val="single" w:sz="2" w:space="0" w:color="D9D9E3"/>
+          <w:bottom w:val="single" w:sz="2" w:space="0" w:color="D9D9E3"/>
+          <w:right w:val="single" w:sz="2" w:space="0" w:color="D9D9E3"/>
+        </w:pBdr>
+        <w:tabs>
+          <w:tab w:val="left" w:pos="916"/>
+          <w:tab w:val="left" w:pos="1832"/>
+          <w:tab w:val="left" w:pos="2748"/>
+          <w:tab w:val="left" w:pos="3664"/>
+          <w:tab w:val="left" w:pos="4580"/>
+          <w:tab w:val="left" w:pos="5496"/>
+          <w:tab w:val="left" w:pos="6412"/>
+          <w:tab w:val="left" w:pos="7328"/>
+          <w:tab w:val="left" w:pos="8244"/>
+          <w:tab w:val="left" w:pos="9160"/>
+          <w:tab w:val="left" w:pos="10076"/>
+          <w:tab w:val="left" w:pos="10992"/>
+          <w:tab w:val="left" w:pos="11908"/>
+          <w:tab w:val="left" w:pos="12824"/>
+          <w:tab w:val="left" w:pos="13740"/>
+          <w:tab w:val="left" w:pos="14656"/>
+        </w:tabs>
+        <w:spacing w:after="0" w:line="240" w:lineRule="auto"/>
+        <w:rPr>
+          <w:rFonts w:ascii="Segoe UI" w:eastAsia="Times New Roman" w:hAnsi="Segoe UI" w:cs="Segoe UI"/>
+          <w:sz w:val="18"/>
+          <w:szCs w:val="18"/>
+          <w:lang w:eastAsia="en-IN"/>
+        </w:rPr>
+      </w:pPr>
+      <w:proofErr w:type="spellStart"/>
+      <w:r>
+        <w:rPr>
+          <w:rFonts w:ascii="Segoe UI" w:eastAsia="Times New Roman" w:hAnsi="Segoe UI" w:cs="Segoe UI"/>
+          <w:sz w:val="18"/>
+          <w:szCs w:val="18"/>
+          <w:bdr w:val="single" w:sz="2" w:space="0" w:color="D9D9E3" w:frame="1"/>
+          <w:lang w:eastAsia="en-IN"/>
+        </w:rPr>
+        <w:t>scss</w:t>
+      </w:r>
+      <w:r>
+        <w:rPr>
+          <w:rFonts w:ascii="Segoe UI" w:eastAsia="Times New Roman" w:hAnsi="Segoe UI" w:cs="Segoe UI"/>
+          <w:sz w:val="18"/>
+          <w:szCs w:val="18"/>
+          <w:lang w:eastAsia="en-IN"/>
+        </w:rPr>
+        <w:t>Copy</w:t>
+      </w:r>
+      <w:proofErr w:type="spellEnd"/>
+      <w:r>
+        <w:rPr>
+          <w:rFonts w:ascii="Segoe UI" w:eastAsia="Times New Roman" w:hAnsi="Segoe UI" w:cs="Segoe UI"/>
+          <w:sz w:val="18"/>
+          <w:szCs w:val="18"/>
+          <w:lang w:eastAsia="en-IN"/>
+        </w:rPr>
+        <w:t xml:space="preserve"> code</w:t>
+      </w:r>
+    </w:p>
+    <w:p>
+      <w:pPr>
+        <w:pBdr>
+          <w:top w:val="single" w:sz="2" w:space="0" w:color="D9D9E3"/>
+          <w:left w:val="single" w:sz="2" w:space="0" w:color="D9D9E3"/>
+          <w:bottom w:val="single" w:sz="2" w:space="0" w:color="D9D9E3"/>
+          <w:right w:val="single" w:sz="2" w:space="0" w:color="D9D9E3"/>
+        </w:pBdr>
+        <w:tabs>
+          <w:tab w:val="left" w:pos="916"/>
+          <w:tab w:val="left" w:pos="1832"/>
+          <w:tab w:val="left" w:pos="2748"/>
+          <w:tab w:val="left" w:pos="3664"/>
+          <w:tab w:val="left" w:pos="4580"/>
+          <w:tab w:val="left" w:pos="5496"/>
+          <w:tab w:val="left" w:pos="6412"/>
+          <w:tab w:val="left" w:pos="7328"/>
+          <w:tab w:val="left" w:pos="8244"/>
+          <w:tab w:val="left" w:pos="9160"/>
+          <w:tab w:val="left" w:pos="10076"/>
+          <w:tab w:val="left" w:pos="10992"/>
+          <w:tab w:val="left" w:pos="11908"/>
+          <w:tab w:val="left" w:pos="12824"/>
+          <w:tab w:val="left" w:pos="13740"/>
+          <w:tab w:val="left" w:pos="14656"/>
+        </w:tabs>
+        <w:spacing w:after="0" w:line="240" w:lineRule="auto"/>
+        <w:rPr>
+          <w:rFonts w:ascii="Ubuntu Mono" w:eastAsia="Times New Roman" w:hAnsi="Ubuntu Mono" w:cs="Courier New"/>
+          <w:sz w:val="18"/>
+          <w:szCs w:val="18"/>
+          <w:lang w:eastAsia="en-IN"/>
+        </w:rPr>
+      </w:pPr>
+      <w:r>
+        <w:rPr>
+          <w:rStyle w:val="hljs-builtin"/>
+          <w:rFonts w:ascii="Ubuntu Mono" w:hAnsi="Ubuntu Mono"/>
+          <w:color w:val="E9950C"/>
+          <w:sz w:val="21"/>
+          <w:szCs w:val="21"/>
+          <w:bdr w:val="single" w:sz="2" w:space="0" w:color="D9D9E3" w:frame="1"/>
+          <w:shd w:val="clear" w:color="auto" w:fill="000000"/>
+        </w:rPr>
+        <w:t>J</w:t>
+      </w:r>
+      <w:r>
+        <w:rPr>
+          <w:rFonts w:ascii="Ubuntu Mono" w:hAnsi="Ubuntu Mono"/>
+          <w:color w:val="FFFFFF"/>
+          <w:sz w:val="21"/>
+          <w:szCs w:val="21"/>
+          <w:shd w:val="clear" w:color="auto" w:fill="000000"/>
+        </w:rPr>
+        <w:t xml:space="preserve">(w) = </w:t>
+      </w:r>
+      <w:r>
+        <w:rPr>
+          <w:rStyle w:val="hljs-number"/>
+          <w:rFonts w:ascii="Ubuntu Mono" w:hAnsi="Ubuntu Mono"/>
+          <w:color w:val="DF3079"/>
+          <w:sz w:val="21"/>
+          <w:szCs w:val="21"/>
+          <w:bdr w:val="single" w:sz="2" w:space="0" w:color="D9D9E3" w:frame="1"/>
+          <w:shd w:val="clear" w:color="auto" w:fill="000000"/>
+        </w:rPr>
+        <w:t>1</w:t>
+      </w:r>
+      <w:r>
+        <w:rPr>
+          <w:rFonts w:ascii="Ubuntu Mono" w:hAnsi="Ubuntu Mono"/>
+          <w:color w:val="FFFFFF"/>
+          <w:sz w:val="21"/>
+          <w:szCs w:val="21"/>
+          <w:shd w:val="clear" w:color="auto" w:fill="000000"/>
+        </w:rPr>
+        <w:t xml:space="preserve">/m * </w:t>
+      </w:r>
+      <w:proofErr w:type="gramStart"/>
+      <w:r>
+        <w:rPr>
+          <w:rStyle w:val="hljs-builtin"/>
+          <w:rFonts w:ascii="Ubuntu Mono" w:hAnsi="Ubuntu Mono"/>
+          <w:color w:val="E9950C"/>
+          <w:sz w:val="21"/>
+          <w:szCs w:val="21"/>
+          <w:bdr w:val="single" w:sz="2" w:space="0" w:color="D9D9E3" w:frame="1"/>
+          <w:shd w:val="clear" w:color="auto" w:fill="000000"/>
+        </w:rPr>
+        <w:t>sum</w:t>
+      </w:r>
+      <w:r>
+        <w:rPr>
+          <w:rFonts w:ascii="Ubuntu Mono" w:hAnsi="Ubuntu Mono"/>
+          <w:color w:val="FFFFFF"/>
+          <w:sz w:val="21"/>
+          <w:szCs w:val="21"/>
+          <w:shd w:val="clear" w:color="auto" w:fill="000000"/>
+        </w:rPr>
+        <w:t>(</w:t>
+      </w:r>
+      <w:proofErr w:type="gramEnd"/>
+      <w:r>
+        <w:rPr>
+          <w:rFonts w:ascii="Ubuntu Mono" w:hAnsi="Ubuntu Mono"/>
+          <w:color w:val="FFFFFF"/>
+          <w:sz w:val="21"/>
+          <w:szCs w:val="21"/>
+          <w:shd w:val="clear" w:color="auto" w:fill="000000"/>
+        </w:rPr>
+        <w:t>L(</w:t>
+      </w:r>
+      <w:proofErr w:type="spellStart"/>
+      <w:r>
+        <w:rPr>
+          <w:rFonts w:ascii="Ubuntu Mono" w:hAnsi="Ubuntu Mono"/>
+          <w:color w:val="FFFFFF"/>
+          <w:sz w:val="21"/>
+          <w:szCs w:val="21"/>
+          <w:shd w:val="clear" w:color="auto" w:fill="000000"/>
+        </w:rPr>
+        <w:t>yi</w:t>
+      </w:r>
+      <w:proofErr w:type="spellEnd"/>
+      <w:r>
+        <w:rPr>
+          <w:rFonts w:ascii="Ubuntu Mono" w:hAnsi="Ubuntu Mono"/>
+          <w:color w:val="FFFFFF"/>
+          <w:sz w:val="21"/>
+          <w:szCs w:val="21"/>
+          <w:shd w:val="clear" w:color="auto" w:fill="000000"/>
+        </w:rPr>
+        <w:t>, f(xi, w))) + lambda/</w:t>
+      </w:r>
+      <w:r>
+        <w:rPr>
+          <w:rStyle w:val="hljs-number"/>
+          <w:rFonts w:ascii="Ubuntu Mono" w:hAnsi="Ubuntu Mono"/>
+          <w:color w:val="DF3079"/>
+          <w:sz w:val="21"/>
+          <w:szCs w:val="21"/>
+          <w:bdr w:val="single" w:sz="2" w:space="0" w:color="D9D9E3" w:frame="1"/>
+          <w:shd w:val="clear" w:color="auto" w:fill="000000"/>
+        </w:rPr>
+        <w:t>2</w:t>
+      </w:r>
+      <w:r>
+        <w:rPr>
+          <w:rFonts w:ascii="Ubuntu Mono" w:hAnsi="Ubuntu Mono"/>
+          <w:color w:val="FFFFFF"/>
+          <w:sz w:val="21"/>
+          <w:szCs w:val="21"/>
+          <w:shd w:val="clear" w:color="auto" w:fill="000000"/>
+        </w:rPr>
+        <w:t xml:space="preserve"> * ||w||^</w:t>
+      </w:r>
+      <w:r>
+        <w:rPr>
+          <w:rStyle w:val="hljs-number"/>
+          <w:rFonts w:ascii="Ubuntu Mono" w:hAnsi="Ubuntu Mono"/>
+          <w:color w:val="DF3079"/>
+          <w:sz w:val="21"/>
+          <w:szCs w:val="21"/>
+          <w:bdr w:val="single" w:sz="2" w:space="0" w:color="D9D9E3" w:frame="1"/>
+          <w:shd w:val="clear" w:color="auto" w:fill="000000"/>
+        </w:rPr>
+        <w:t>2</w:t>
+      </w:r>
+    </w:p>
+    <w:p>
+      <w:pPr>
+        <w:pBdr>
+          <w:top w:val="single" w:sz="2" w:space="0" w:color="D9D9E3"/>
+          <w:left w:val="single" w:sz="2" w:space="0" w:color="D9D9E3"/>
+          <w:bottom w:val="single" w:sz="2" w:space="0" w:color="D9D9E3"/>
+          <w:right w:val="single" w:sz="2" w:space="0" w:color="D9D9E3"/>
+        </w:pBdr>
+        <w:spacing w:before="300" w:after="300" w:line="240" w:lineRule="auto"/>
+        <w:rPr>
+          <w:rFonts w:ascii="Segoe UI" w:eastAsia="Times New Roman" w:hAnsi="Segoe UI" w:cs="Segoe UI"/>
+          <w:sz w:val="21"/>
+          <w:szCs w:val="21"/>
+          <w:lang w:eastAsia="en-IN"/>
+        </w:rPr>
+      </w:pPr>
+      <w:r>
+        <w:rPr>
+          <w:rFonts w:ascii="Segoe UI" w:eastAsia="Times New Roman" w:hAnsi="Segoe UI" w:cs="Segoe UI"/>
+          <w:sz w:val="21"/>
+          <w:szCs w:val="21"/>
+          <w:lang w:eastAsia="en-IN"/>
+        </w:rPr>
+        <w:t>where w is the vector of weights, m is the number of training examples, L is the loss function, and f is the function that maps input examples to predicted outputs. The ||w||^2 term is the L2 norm of the weight vector and is defined as the sum of the squares of the individual weights.</w:t>
+      </w:r>
+    </w:p>
+    <w:p>
+      <w:pPr>
+        <w:pBdr>
+          <w:top w:val="single" w:sz="2" w:space="0" w:color="D9D9E3"/>
+          <w:left w:val="single" w:sz="2" w:space="0" w:color="D9D9E3"/>
+          <w:bottom w:val="single" w:sz="2" w:space="0" w:color="D9D9E3"/>
+          <w:right w:val="single" w:sz="2" w:space="0" w:color="D9D9E3"/>
+        </w:pBdr>
+        <w:spacing w:before="300" w:after="300" w:line="240" w:lineRule="auto"/>
+        <w:rPr>
+          <w:rFonts w:ascii="Segoe UI" w:eastAsia="Times New Roman" w:hAnsi="Segoe UI" w:cs="Segoe UI"/>
+          <w:sz w:val="21"/>
+          <w:szCs w:val="21"/>
+          <w:lang w:eastAsia="en-IN"/>
+        </w:rPr>
+      </w:pPr>
+      <w:r>
+        <w:rPr>
+          <w:rFonts w:ascii="Segoe UI" w:eastAsia="Times New Roman" w:hAnsi="Segoe UI" w:cs="Segoe UI"/>
+          <w:sz w:val="21"/>
+          <w:szCs w:val="21"/>
+          <w:lang w:eastAsia="en-IN"/>
+        </w:rPr>
+        <w:t>The regularization parameter lambda controls the strength of the penalty term. A larger value of lambda will result in smaller weights, and hence a stronger regularization effect. However, setting lambda too high can cause underfitting, where the model is unable to capture the complexity of the data.</w:t>
+      </w:r>
+    </w:p>
+    <w:p>
+      <w:pPr>
+        <w:pBdr>
+          <w:top w:val="single" w:sz="2" w:space="0" w:color="D9D9E3"/>
+          <w:left w:val="single" w:sz="2" w:space="0" w:color="D9D9E3"/>
+          <w:bottom w:val="single" w:sz="2" w:space="0" w:color="D9D9E3"/>
+          <w:right w:val="single" w:sz="2" w:space="0" w:color="D9D9E3"/>
+        </w:pBdr>
+        <w:spacing w:before="300" w:after="100" w:line="240" w:lineRule="auto"/>
+        <w:rPr>
+          <w:rFonts w:ascii="Segoe UI" w:eastAsia="Times New Roman" w:hAnsi="Segoe UI" w:cs="Segoe UI"/>
+          <w:sz w:val="21"/>
+          <w:szCs w:val="21"/>
+          <w:lang w:eastAsia="en-IN"/>
+        </w:rPr>
+      </w:pPr>
+      <w:r>
+        <w:rPr>
+          <w:rFonts w:ascii="Segoe UI" w:eastAsia="Times New Roman" w:hAnsi="Segoe UI" w:cs="Segoe UI"/>
+          <w:sz w:val="21"/>
+          <w:szCs w:val="21"/>
+          <w:lang w:eastAsia="en-IN"/>
+        </w:rPr>
+        <w:t>In summary, L2 regularization is a simple and effective technique to improve the generalization performance of machine learning models. It works by adding a penalty term to the loss function of the model, which encourages the model to have smaller weights. The strength of the regularization can be controlled by a regularization parameter, lambda, which needs to be carefully tuned to achieve the best balance between overfitting and underfitting.</w:t>
+      </w:r>
+    </w:p>
+    <w:p/>
+    <w:p/>
+    <w:p/>
+    <w:p/>
+    <w:p/>
+    <w:p/>
+    <w:p/>
+    <w:p/>
+    <w:p/>
+    <w:p/>
+    <w:p/>
+    <w:p>
+      <w:pPr>
+        <w:shd w:val="clear" w:color="auto" w:fill="343541"/>
+        <w:spacing w:after="100" w:line="240" w:lineRule="auto"/>
+        <w:rPr>
+          <w:rFonts w:ascii="Segoe UI" w:eastAsia="Times New Roman" w:hAnsi="Segoe UI" w:cs="Segoe UI"/>
+          <w:sz w:val="21"/>
+          <w:szCs w:val="21"/>
+          <w:lang w:eastAsia="en-IN"/>
+        </w:rPr>
+      </w:pPr>
+      <w:r>
+        <w:rPr>
+          <w:rFonts w:ascii="Segoe UI" w:eastAsia="Times New Roman" w:hAnsi="Segoe UI" w:cs="Segoe UI"/>
+          <w:sz w:val="21"/>
+          <w:szCs w:val="21"/>
+          <w:lang w:eastAsia="en-IN"/>
+        </w:rPr>
+        <w:lastRenderedPageBreak/>
+        <w:t>write report on l2 regularization and then addon to this explain binary cross entropy loss with l2 regularization</w:t>
+      </w:r>
+    </w:p>
+    <w:p>
+      <w:pPr>
+        <w:pBdr>
+          <w:top w:val="single" w:sz="2" w:space="0" w:color="D9D9E3"/>
+          <w:left w:val="single" w:sz="2" w:space="0" w:color="D9D9E3"/>
+          <w:bottom w:val="single" w:sz="2" w:space="0" w:color="D9D9E3"/>
+          <w:right w:val="single" w:sz="2" w:space="0" w:color="D9D9E3"/>
+        </w:pBdr>
+        <w:spacing w:after="300" w:line="240" w:lineRule="auto"/>
+        <w:rPr>
+          <w:rFonts w:ascii="Segoe UI" w:eastAsia="Times New Roman" w:hAnsi="Segoe UI" w:cs="Segoe UI"/>
+          <w:sz w:val="21"/>
+          <w:szCs w:val="21"/>
+          <w:lang w:eastAsia="en-IN"/>
+        </w:rPr>
+      </w:pPr>
+      <w:r>
+        <w:rPr>
+          <w:rFonts w:ascii="Segoe UI" w:eastAsia="Times New Roman" w:hAnsi="Segoe UI" w:cs="Segoe UI"/>
+          <w:sz w:val="21"/>
+          <w:szCs w:val="21"/>
+          <w:lang w:eastAsia="en-IN"/>
+        </w:rPr>
+        <w:t>Report on L2 Regularization</w:t>
+      </w:r>
+    </w:p>
+    <w:p>
+      <w:pPr>
+        <w:pBdr>
+          <w:top w:val="single" w:sz="2" w:space="0" w:color="D9D9E3"/>
+          <w:left w:val="single" w:sz="2" w:space="0" w:color="D9D9E3"/>
+          <w:bottom w:val="single" w:sz="2" w:space="0" w:color="D9D9E3"/>
+          <w:right w:val="single" w:sz="2" w:space="0" w:color="D9D9E3"/>
+        </w:pBdr>
+        <w:spacing w:before="300" w:after="300" w:line="240" w:lineRule="auto"/>
+        <w:rPr>
+          <w:rFonts w:ascii="Segoe UI" w:eastAsia="Times New Roman" w:hAnsi="Segoe UI" w:cs="Segoe UI"/>
+          <w:sz w:val="21"/>
+          <w:szCs w:val="21"/>
+          <w:lang w:eastAsia="en-IN"/>
+        </w:rPr>
+      </w:pPr>
+      <w:r>
+        <w:rPr>
+          <w:rFonts w:ascii="Segoe UI" w:eastAsia="Times New Roman" w:hAnsi="Segoe UI" w:cs="Segoe UI"/>
+          <w:sz w:val="21"/>
+          <w:szCs w:val="21"/>
+          <w:lang w:eastAsia="en-IN"/>
+        </w:rPr>
+        <w:t>Introduction: Machine learning models are prone to overfitting, which means they perform well on the training data but fail to generalize to new data. Regularization is a technique used to prevent overfitting by adding a penalty term to the loss function. L2 regularization is one of the most commonly used regularization techniques. In this report, we will discuss the theory behind L2 regularization and how it can be used to improve the performance of machine learning models.</w:t>
+      </w:r>
+    </w:p>
+    <w:p>
+      <w:pPr>
+        <w:pBdr>
+          <w:top w:val="single" w:sz="2" w:space="0" w:color="D9D9E3"/>
+          <w:left w:val="single" w:sz="2" w:space="0" w:color="D9D9E3"/>
+          <w:bottom w:val="single" w:sz="2" w:space="0" w:color="D9D9E3"/>
+          <w:right w:val="single" w:sz="2" w:space="0" w:color="D9D9E3"/>
+        </w:pBdr>
+        <w:spacing w:before="300" w:after="300" w:line="240" w:lineRule="auto"/>
+        <w:rPr>
+          <w:rFonts w:ascii="Segoe UI" w:eastAsia="Times New Roman" w:hAnsi="Segoe UI" w:cs="Segoe UI"/>
+          <w:sz w:val="21"/>
+          <w:szCs w:val="21"/>
+          <w:lang w:eastAsia="en-IN"/>
+        </w:rPr>
+      </w:pPr>
+      <w:r>
+        <w:rPr>
+          <w:rFonts w:ascii="Segoe UI" w:eastAsia="Times New Roman" w:hAnsi="Segoe UI" w:cs="Segoe UI"/>
+          <w:sz w:val="21"/>
+          <w:szCs w:val="21"/>
+          <w:lang w:eastAsia="en-IN"/>
+        </w:rPr>
+        <w:t>Theory: L2 regularization adds a penalty term to the loss function, which is proportional to the square of the magnitude of the weights. The penalty term is represented by the L2 norm of the weight vector, which is the sum of the squares of all the weights in the model. The L2 regularization term is given by the formula:</w:t>
+      </w:r>
+    </w:p>
+    <w:p>
+      <w:pPr>
+        <w:pBdr>
+          <w:top w:val="single" w:sz="2" w:space="0" w:color="D9D9E3"/>
+          <w:left w:val="single" w:sz="2" w:space="0" w:color="D9D9E3"/>
+          <w:bottom w:val="single" w:sz="2" w:space="0" w:color="D9D9E3"/>
+          <w:right w:val="single" w:sz="2" w:space="0" w:color="D9D9E3"/>
+        </w:pBdr>
+        <w:spacing w:before="300" w:after="300" w:line="240" w:lineRule="auto"/>
+        <w:rPr>
+          <w:rFonts w:ascii="Segoe UI" w:eastAsia="Times New Roman" w:hAnsi="Segoe UI" w:cs="Segoe UI"/>
+          <w:sz w:val="21"/>
+          <w:szCs w:val="21"/>
+          <w:lang w:eastAsia="en-IN"/>
+        </w:rPr>
+      </w:pPr>
+      <w:r>
+        <w:rPr>
+          <w:rFonts w:ascii="Segoe UI" w:eastAsia="Times New Roman" w:hAnsi="Segoe UI" w:cs="Segoe UI"/>
+          <w:sz w:val="21"/>
+          <w:szCs w:val="21"/>
+          <w:lang w:eastAsia="en-IN"/>
+        </w:rPr>
+        <w:t>L2_reg = λ * ||w||^2</w:t>
+      </w:r>
+    </w:p>
+    <w:p>
+      <w:pPr>
+        <w:pBdr>
+          <w:top w:val="single" w:sz="2" w:space="0" w:color="D9D9E3"/>
+          <w:left w:val="single" w:sz="2" w:space="0" w:color="D9D9E3"/>
+          <w:bottom w:val="single" w:sz="2" w:space="0" w:color="D9D9E3"/>
+          <w:right w:val="single" w:sz="2" w:space="0" w:color="D9D9E3"/>
+        </w:pBdr>
+        <w:spacing w:before="300" w:after="300" w:line="240" w:lineRule="auto"/>
+        <w:rPr>
+          <w:rFonts w:ascii="Segoe UI" w:eastAsia="Times New Roman" w:hAnsi="Segoe UI" w:cs="Segoe UI"/>
+          <w:sz w:val="21"/>
+          <w:szCs w:val="21"/>
+          <w:lang w:eastAsia="en-IN"/>
+        </w:rPr>
+      </w:pPr>
+      <w:r>
+        <w:rPr>
+          <w:rFonts w:ascii="Segoe UI" w:eastAsia="Times New Roman" w:hAnsi="Segoe UI" w:cs="Segoe UI"/>
+          <w:sz w:val="21"/>
+          <w:szCs w:val="21"/>
+          <w:lang w:eastAsia="en-IN"/>
+        </w:rPr>
+        <w:t xml:space="preserve">where λ is the regularization parameter and w </w:t>
+      </w:r>
+      <w:proofErr w:type="gramStart"/>
+      <w:r>
+        <w:rPr>
+          <w:rFonts w:ascii="Segoe UI" w:eastAsia="Times New Roman" w:hAnsi="Segoe UI" w:cs="Segoe UI"/>
+          <w:sz w:val="21"/>
+          <w:szCs w:val="21"/>
+          <w:lang w:eastAsia="en-IN"/>
+        </w:rPr>
+        <w:t>is</w:t>
+      </w:r>
+      <w:proofErr w:type="gramEnd"/>
+      <w:r>
+        <w:rPr>
+          <w:rFonts w:ascii="Segoe UI" w:eastAsia="Times New Roman" w:hAnsi="Segoe UI" w:cs="Segoe UI"/>
+          <w:sz w:val="21"/>
+          <w:szCs w:val="21"/>
+          <w:lang w:eastAsia="en-IN"/>
+        </w:rPr>
+        <w:t xml:space="preserve"> the weight vector. The L2 regularization term is added to the loss function, which is then minimized during training.</w:t>
+      </w:r>
+    </w:p>
+    <w:p>
+      <w:pPr>
+        <w:pBdr>
+          <w:top w:val="single" w:sz="2" w:space="0" w:color="D9D9E3"/>
+          <w:left w:val="single" w:sz="2" w:space="0" w:color="D9D9E3"/>
+          <w:bottom w:val="single" w:sz="2" w:space="0" w:color="D9D9E3"/>
+          <w:right w:val="single" w:sz="2" w:space="0" w:color="D9D9E3"/>
+        </w:pBdr>
+        <w:spacing w:before="300" w:after="300" w:line="240" w:lineRule="auto"/>
+        <w:rPr>
+          <w:rFonts w:ascii="Segoe UI" w:eastAsia="Times New Roman" w:hAnsi="Segoe UI" w:cs="Segoe UI"/>
+          <w:sz w:val="21"/>
+          <w:szCs w:val="21"/>
+          <w:lang w:eastAsia="en-IN"/>
+        </w:rPr>
+      </w:pPr>
+      <w:r>
+        <w:rPr>
+          <w:rFonts w:ascii="Segoe UI" w:eastAsia="Times New Roman" w:hAnsi="Segoe UI" w:cs="Segoe UI"/>
+          <w:sz w:val="21"/>
+          <w:szCs w:val="21"/>
+          <w:lang w:eastAsia="en-IN"/>
+        </w:rPr>
+        <w:t>The effect of L2 regularization is to shrink the weights towards zero, which reduces the complexity of the model and prevents overfitting. The regularization parameter λ controls the strength of the regularization. A higher value of λ leads to more regularization, which can reduce overfitting but also reduce the performance of the model on the training data.</w:t>
+      </w:r>
+    </w:p>
+    <w:p>
+      <w:pPr>
+        <w:pBdr>
+          <w:top w:val="single" w:sz="2" w:space="0" w:color="D9D9E3"/>
+          <w:left w:val="single" w:sz="2" w:space="0" w:color="D9D9E3"/>
+          <w:bottom w:val="single" w:sz="2" w:space="0" w:color="D9D9E3"/>
+          <w:right w:val="single" w:sz="2" w:space="0" w:color="D9D9E3"/>
+        </w:pBdr>
+        <w:spacing w:before="300" w:after="300" w:line="240" w:lineRule="auto"/>
+        <w:rPr>
+          <w:rFonts w:ascii="Segoe UI" w:eastAsia="Times New Roman" w:hAnsi="Segoe UI" w:cs="Segoe UI"/>
+          <w:sz w:val="21"/>
+          <w:szCs w:val="21"/>
+          <w:lang w:eastAsia="en-IN"/>
+        </w:rPr>
+      </w:pPr>
+      <w:r>
+        <w:rPr>
+          <w:rFonts w:ascii="Segoe UI" w:eastAsia="Times New Roman" w:hAnsi="Segoe UI" w:cs="Segoe UI"/>
+          <w:sz w:val="21"/>
+          <w:szCs w:val="21"/>
+          <w:lang w:eastAsia="en-IN"/>
+        </w:rPr>
+        <w:t>Implementation: In machine learning frameworks like TensorFlow, L2 regularization can be implemented by adding a regularization term to the loss function. For example, in TensorFlow, the L2 regularization term can be added to the loss function as follows:</w:t>
+      </w:r>
+    </w:p>
+    <w:p>
+      <w:pPr>
+        <w:pBdr>
+          <w:top w:val="single" w:sz="2" w:space="0" w:color="D9D9E3"/>
+          <w:left w:val="single" w:sz="2" w:space="0" w:color="D9D9E3"/>
+          <w:bottom w:val="single" w:sz="2" w:space="0" w:color="D9D9E3"/>
+          <w:right w:val="single" w:sz="2" w:space="0" w:color="D9D9E3"/>
+        </w:pBdr>
+        <w:spacing w:before="300" w:after="300" w:line="240" w:lineRule="auto"/>
+        <w:rPr>
+          <w:rFonts w:ascii="Segoe UI" w:eastAsia="Times New Roman" w:hAnsi="Segoe UI" w:cs="Segoe UI"/>
+          <w:sz w:val="21"/>
+          <w:szCs w:val="21"/>
+          <w:lang w:eastAsia="en-IN"/>
+        </w:rPr>
+      </w:pPr>
+      <w:proofErr w:type="spellStart"/>
+      <w:r>
+        <w:rPr>
+          <w:rFonts w:ascii="Segoe UI" w:eastAsia="Times New Roman" w:hAnsi="Segoe UI" w:cs="Segoe UI"/>
+          <w:sz w:val="21"/>
+          <w:szCs w:val="21"/>
+          <w:lang w:eastAsia="en-IN"/>
+        </w:rPr>
+        <w:t>regularizer</w:t>
+      </w:r>
+      <w:proofErr w:type="spellEnd"/>
+      <w:r>
+        <w:rPr>
+          <w:rFonts w:ascii="Segoe UI" w:eastAsia="Times New Roman" w:hAnsi="Segoe UI" w:cs="Segoe UI"/>
+          <w:sz w:val="21"/>
+          <w:szCs w:val="21"/>
+          <w:lang w:eastAsia="en-IN"/>
+        </w:rPr>
         <w:t xml:space="preserve"> = </w:t>
       </w:r>
-      <w:proofErr w:type="spellStart"/>
-      <w:r>
-        <w:t>pd.read_csv</w:t>
-      </w:r>
-      <w:proofErr w:type="spellEnd"/>
-      <w:r>
+      <w:proofErr w:type="gramStart"/>
+      <w:r>
+        <w:rPr>
+          <w:rFonts w:ascii="Segoe UI" w:eastAsia="Times New Roman" w:hAnsi="Segoe UI" w:cs="Segoe UI"/>
+          <w:sz w:val="21"/>
+          <w:szCs w:val="21"/>
+          <w:lang w:eastAsia="en-IN"/>
+        </w:rPr>
+        <w:t>tf.keras</w:t>
+      </w:r>
+      <w:proofErr w:type="gramEnd"/>
+      <w:r>
+        <w:rPr>
+          <w:rFonts w:ascii="Segoe UI" w:eastAsia="Times New Roman" w:hAnsi="Segoe UI" w:cs="Segoe UI"/>
+          <w:sz w:val="21"/>
+          <w:szCs w:val="21"/>
+          <w:lang w:eastAsia="en-IN"/>
+        </w:rPr>
+        <w:t xml:space="preserve">.regularizers.l2(lambda) </w:t>
+      </w:r>
+      <w:proofErr w:type="spellStart"/>
+      <w:r>
+        <w:rPr>
+          <w:rFonts w:ascii="Segoe UI" w:eastAsia="Times New Roman" w:hAnsi="Segoe UI" w:cs="Segoe UI"/>
+          <w:sz w:val="21"/>
+          <w:szCs w:val="21"/>
+          <w:lang w:eastAsia="en-IN"/>
+        </w:rPr>
+        <w:t>model.add</w:t>
+      </w:r>
+      <w:proofErr w:type="spellEnd"/>
+      <w:r>
+        <w:rPr>
+          <w:rFonts w:ascii="Segoe UI" w:eastAsia="Times New Roman" w:hAnsi="Segoe UI" w:cs="Segoe UI"/>
+          <w:sz w:val="21"/>
+          <w:szCs w:val="21"/>
+          <w:lang w:eastAsia="en-IN"/>
+        </w:rPr>
+        <w:t>(Dense(64, activation='</w:t>
+      </w:r>
+      <w:proofErr w:type="spellStart"/>
+      <w:r>
+        <w:rPr>
+          <w:rFonts w:ascii="Segoe UI" w:eastAsia="Times New Roman" w:hAnsi="Segoe UI" w:cs="Segoe UI"/>
+          <w:sz w:val="21"/>
+          <w:szCs w:val="21"/>
+          <w:lang w:eastAsia="en-IN"/>
+        </w:rPr>
+        <w:t>relu</w:t>
+      </w:r>
+      <w:proofErr w:type="spellEnd"/>
+      <w:r>
+        <w:rPr>
+          <w:rFonts w:ascii="Segoe UI" w:eastAsia="Times New Roman" w:hAnsi="Segoe UI" w:cs="Segoe UI"/>
+          <w:sz w:val="21"/>
+          <w:szCs w:val="21"/>
+          <w:lang w:eastAsia="en-IN"/>
+        </w:rPr>
+        <w:t xml:space="preserve">', </w:t>
+      </w:r>
+      <w:proofErr w:type="spellStart"/>
+      <w:r>
+        <w:rPr>
+          <w:rFonts w:ascii="Segoe UI" w:eastAsia="Times New Roman" w:hAnsi="Segoe UI" w:cs="Segoe UI"/>
+          <w:sz w:val="21"/>
+          <w:szCs w:val="21"/>
+          <w:lang w:eastAsia="en-IN"/>
+        </w:rPr>
+        <w:t>kernel_regularizer</w:t>
+      </w:r>
+      <w:proofErr w:type="spellEnd"/>
+      <w:r>
+        <w:rPr>
+          <w:rFonts w:ascii="Segoe UI" w:eastAsia="Times New Roman" w:hAnsi="Segoe UI" w:cs="Segoe UI"/>
+          <w:sz w:val="21"/>
+          <w:szCs w:val="21"/>
+          <w:lang w:eastAsia="en-IN"/>
+        </w:rPr>
+        <w:t>=</w:t>
+      </w:r>
+      <w:proofErr w:type="spellStart"/>
+      <w:r>
+        <w:rPr>
+          <w:rFonts w:ascii="Segoe UI" w:eastAsia="Times New Roman" w:hAnsi="Segoe UI" w:cs="Segoe UI"/>
+          <w:sz w:val="21"/>
+          <w:szCs w:val="21"/>
+          <w:lang w:eastAsia="en-IN"/>
+        </w:rPr>
+        <w:t>regularizer</w:t>
+      </w:r>
+      <w:proofErr w:type="spellEnd"/>
+      <w:r>
+        <w:rPr>
+          <w:rFonts w:ascii="Segoe UI" w:eastAsia="Times New Roman" w:hAnsi="Segoe UI" w:cs="Segoe UI"/>
+          <w:sz w:val="21"/>
+          <w:szCs w:val="21"/>
+          <w:lang w:eastAsia="en-IN"/>
+        </w:rPr>
+        <w:t>))</w:t>
+      </w:r>
+    </w:p>
+    <w:p>
+      <w:pPr>
+        <w:pBdr>
+          <w:top w:val="single" w:sz="2" w:space="0" w:color="D9D9E3"/>
+          <w:left w:val="single" w:sz="2" w:space="0" w:color="D9D9E3"/>
+          <w:bottom w:val="single" w:sz="2" w:space="0" w:color="D9D9E3"/>
+          <w:right w:val="single" w:sz="2" w:space="0" w:color="D9D9E3"/>
+        </w:pBdr>
+        <w:spacing w:before="300" w:after="300" w:line="240" w:lineRule="auto"/>
+        <w:rPr>
+          <w:rFonts w:ascii="Segoe UI" w:eastAsia="Times New Roman" w:hAnsi="Segoe UI" w:cs="Segoe UI"/>
+          <w:sz w:val="21"/>
+          <w:szCs w:val="21"/>
+          <w:lang w:eastAsia="en-IN"/>
+        </w:rPr>
+      </w:pPr>
+      <w:r>
+        <w:rPr>
+          <w:rFonts w:ascii="Segoe UI" w:eastAsia="Times New Roman" w:hAnsi="Segoe UI" w:cs="Segoe UI"/>
+          <w:sz w:val="21"/>
+          <w:szCs w:val="21"/>
+          <w:lang w:eastAsia="en-IN"/>
+        </w:rPr>
+        <w:t xml:space="preserve">Here, the lambda value controls the strength of the regularization. The </w:t>
+      </w:r>
+      <w:proofErr w:type="spellStart"/>
+      <w:r>
+        <w:rPr>
+          <w:rFonts w:ascii="Segoe UI" w:eastAsia="Times New Roman" w:hAnsi="Segoe UI" w:cs="Segoe UI"/>
+          <w:sz w:val="21"/>
+          <w:szCs w:val="21"/>
+          <w:lang w:eastAsia="en-IN"/>
+        </w:rPr>
+        <w:t>regularizer</w:t>
+      </w:r>
+      <w:proofErr w:type="spellEnd"/>
+      <w:r>
+        <w:rPr>
+          <w:rFonts w:ascii="Segoe UI" w:eastAsia="Times New Roman" w:hAnsi="Segoe UI" w:cs="Segoe UI"/>
+          <w:sz w:val="21"/>
+          <w:szCs w:val="21"/>
+          <w:lang w:eastAsia="en-IN"/>
+        </w:rPr>
+        <w:t xml:space="preserve"> is added to the kernel weights of the layer, which are then used in the loss function during training.</w:t>
+      </w:r>
+    </w:p>
+    <w:p>
+      <w:pPr>
+        <w:pBdr>
+          <w:top w:val="single" w:sz="2" w:space="0" w:color="D9D9E3"/>
+          <w:left w:val="single" w:sz="2" w:space="0" w:color="D9D9E3"/>
+          <w:bottom w:val="single" w:sz="2" w:space="0" w:color="D9D9E3"/>
+          <w:right w:val="single" w:sz="2" w:space="0" w:color="D9D9E3"/>
+        </w:pBdr>
+        <w:spacing w:before="300" w:after="300" w:line="240" w:lineRule="auto"/>
+        <w:rPr>
+          <w:rFonts w:ascii="Segoe UI" w:eastAsia="Times New Roman" w:hAnsi="Segoe UI" w:cs="Segoe UI"/>
+          <w:sz w:val="21"/>
+          <w:szCs w:val="21"/>
+          <w:lang w:eastAsia="en-IN"/>
+        </w:rPr>
+      </w:pPr>
+      <w:r>
+        <w:rPr>
+          <w:rFonts w:ascii="Segoe UI" w:eastAsia="Times New Roman" w:hAnsi="Segoe UI" w:cs="Segoe UI"/>
+          <w:sz w:val="21"/>
+          <w:szCs w:val="21"/>
+          <w:lang w:eastAsia="en-IN"/>
+        </w:rPr>
+        <w:t>Binary Cross Entropy Loss with L2 Regularization: Binary cross entropy loss is a commonly used loss function for binary classification problems. It measures the difference between the predicted probabilities and the true labels of the data. Adding L2 regularization to binary cross entropy loss can further improve the performance of the model by preventing overfitting.</w:t>
+      </w:r>
+    </w:p>
+    <w:p>
+      <w:pPr>
+        <w:pBdr>
+          <w:top w:val="single" w:sz="2" w:space="0" w:color="D9D9E3"/>
+          <w:left w:val="single" w:sz="2" w:space="0" w:color="D9D9E3"/>
+          <w:bottom w:val="single" w:sz="2" w:space="0" w:color="D9D9E3"/>
+          <w:right w:val="single" w:sz="2" w:space="0" w:color="D9D9E3"/>
+        </w:pBdr>
+        <w:spacing w:before="300" w:after="300" w:line="240" w:lineRule="auto"/>
+        <w:rPr>
+          <w:rFonts w:ascii="Segoe UI" w:eastAsia="Times New Roman" w:hAnsi="Segoe UI" w:cs="Segoe UI"/>
+          <w:sz w:val="21"/>
+          <w:szCs w:val="21"/>
+          <w:lang w:eastAsia="en-IN"/>
+        </w:rPr>
+      </w:pPr>
+      <w:r>
+        <w:rPr>
+          <w:rFonts w:ascii="Segoe UI" w:eastAsia="Times New Roman" w:hAnsi="Segoe UI" w:cs="Segoe UI"/>
+          <w:sz w:val="21"/>
+          <w:szCs w:val="21"/>
+          <w:lang w:eastAsia="en-IN"/>
+        </w:rPr>
+        <w:t>The binary cross entropy loss with L2 regularization is given by the formula:</w:t>
+      </w:r>
+    </w:p>
+    <w:p>
+      <w:pPr>
+        <w:pBdr>
+          <w:top w:val="single" w:sz="2" w:space="0" w:color="D9D9E3"/>
+          <w:left w:val="single" w:sz="2" w:space="0" w:color="D9D9E3"/>
+          <w:bottom w:val="single" w:sz="2" w:space="0" w:color="D9D9E3"/>
+          <w:right w:val="single" w:sz="2" w:space="0" w:color="D9D9E3"/>
+        </w:pBdr>
+        <w:spacing w:before="300" w:after="300" w:line="240" w:lineRule="auto"/>
+        <w:rPr>
+          <w:rFonts w:ascii="Segoe UI" w:eastAsia="Times New Roman" w:hAnsi="Segoe UI" w:cs="Segoe UI"/>
+          <w:sz w:val="21"/>
+          <w:szCs w:val="21"/>
+          <w:lang w:eastAsia="en-IN"/>
+        </w:rPr>
+      </w:pPr>
+      <w:r>
+        <w:rPr>
+          <w:rFonts w:ascii="Segoe UI" w:eastAsia="Times New Roman" w:hAnsi="Segoe UI" w:cs="Segoe UI"/>
+          <w:sz w:val="21"/>
+          <w:szCs w:val="21"/>
+          <w:lang w:eastAsia="en-IN"/>
+        </w:rPr>
+        <w:t xml:space="preserve">loss = - (1/N) * </w:t>
+      </w:r>
+      <w:proofErr w:type="gramStart"/>
+      <w:r>
+        <w:rPr>
+          <w:rFonts w:ascii="Segoe UI" w:eastAsia="Times New Roman" w:hAnsi="Segoe UI" w:cs="Segoe UI"/>
+          <w:sz w:val="21"/>
+          <w:szCs w:val="21"/>
+          <w:lang w:eastAsia="en-IN"/>
+        </w:rPr>
+        <w:t>∑[</w:t>
+      </w:r>
+      <w:proofErr w:type="gramEnd"/>
+      <w:r>
+        <w:rPr>
+          <w:rFonts w:ascii="Segoe UI" w:eastAsia="Times New Roman" w:hAnsi="Segoe UI" w:cs="Segoe UI"/>
+          <w:sz w:val="21"/>
+          <w:szCs w:val="21"/>
+          <w:lang w:eastAsia="en-IN"/>
+        </w:rPr>
+        <w:t>y * log(</w:t>
+      </w:r>
+      <w:proofErr w:type="spellStart"/>
+      <w:r>
+        <w:rPr>
+          <w:rFonts w:ascii="Segoe UI" w:eastAsia="Times New Roman" w:hAnsi="Segoe UI" w:cs="Segoe UI"/>
+          <w:sz w:val="21"/>
+          <w:szCs w:val="21"/>
+          <w:lang w:eastAsia="en-IN"/>
+        </w:rPr>
+        <w:t>y_hat</w:t>
+      </w:r>
+      <w:proofErr w:type="spellEnd"/>
+      <w:r>
+        <w:rPr>
+          <w:rFonts w:ascii="Segoe UI" w:eastAsia="Times New Roman" w:hAnsi="Segoe UI" w:cs="Segoe UI"/>
+          <w:sz w:val="21"/>
+          <w:szCs w:val="21"/>
+          <w:lang w:eastAsia="en-IN"/>
+        </w:rPr>
+        <w:t>) + (1-y) * log(1-y_hat)] + λ/2N * ||w||^2</w:t>
+      </w:r>
+    </w:p>
+    <w:p>
+      <w:pPr>
+        <w:pBdr>
+          <w:top w:val="single" w:sz="2" w:space="0" w:color="D9D9E3"/>
+          <w:left w:val="single" w:sz="2" w:space="0" w:color="D9D9E3"/>
+          <w:bottom w:val="single" w:sz="2" w:space="0" w:color="D9D9E3"/>
+          <w:right w:val="single" w:sz="2" w:space="0" w:color="D9D9E3"/>
+        </w:pBdr>
+        <w:spacing w:before="300" w:after="300" w:line="240" w:lineRule="auto"/>
+        <w:rPr>
+          <w:rFonts w:ascii="Segoe UI" w:eastAsia="Times New Roman" w:hAnsi="Segoe UI" w:cs="Segoe UI"/>
+          <w:sz w:val="21"/>
+          <w:szCs w:val="21"/>
+          <w:lang w:eastAsia="en-IN"/>
+        </w:rPr>
+      </w:pPr>
+      <w:r>
+        <w:rPr>
+          <w:rFonts w:ascii="Segoe UI" w:eastAsia="Times New Roman" w:hAnsi="Segoe UI" w:cs="Segoe UI"/>
+          <w:sz w:val="21"/>
+          <w:szCs w:val="21"/>
+          <w:lang w:eastAsia="en-IN"/>
+        </w:rPr>
+        <w:t xml:space="preserve">where N is the number of samples, y is the true label, </w:t>
+      </w:r>
+      <w:proofErr w:type="spellStart"/>
+      <w:r>
+        <w:rPr>
+          <w:rFonts w:ascii="Segoe UI" w:eastAsia="Times New Roman" w:hAnsi="Segoe UI" w:cs="Segoe UI"/>
+          <w:sz w:val="21"/>
+          <w:szCs w:val="21"/>
+          <w:lang w:eastAsia="en-IN"/>
+        </w:rPr>
+        <w:t>y_hat</w:t>
+      </w:r>
+      <w:proofErr w:type="spellEnd"/>
+      <w:r>
+        <w:rPr>
+          <w:rFonts w:ascii="Segoe UI" w:eastAsia="Times New Roman" w:hAnsi="Segoe UI" w:cs="Segoe UI"/>
+          <w:sz w:val="21"/>
+          <w:szCs w:val="21"/>
+          <w:lang w:eastAsia="en-IN"/>
+        </w:rPr>
+        <w:t xml:space="preserve"> is the predicted probability, w is the weight vector, and λ is the regularization parameter.</w:t>
+      </w:r>
+    </w:p>
+    <w:p>
+      <w:pPr>
+        <w:pBdr>
+          <w:top w:val="single" w:sz="2" w:space="0" w:color="D9D9E3"/>
+          <w:left w:val="single" w:sz="2" w:space="0" w:color="D9D9E3"/>
+          <w:bottom w:val="single" w:sz="2" w:space="0" w:color="D9D9E3"/>
+          <w:right w:val="single" w:sz="2" w:space="0" w:color="D9D9E3"/>
+        </w:pBdr>
+        <w:spacing w:before="300" w:after="300" w:line="240" w:lineRule="auto"/>
+        <w:rPr>
+          <w:rFonts w:ascii="Segoe UI" w:eastAsia="Times New Roman" w:hAnsi="Segoe UI" w:cs="Segoe UI"/>
+          <w:sz w:val="21"/>
+          <w:szCs w:val="21"/>
+          <w:lang w:eastAsia="en-IN"/>
+        </w:rPr>
+      </w:pPr>
+      <w:r>
+        <w:rPr>
+          <w:rFonts w:ascii="Segoe UI" w:eastAsia="Times New Roman" w:hAnsi="Segoe UI" w:cs="Segoe UI"/>
+          <w:sz w:val="21"/>
+          <w:szCs w:val="21"/>
+          <w:lang w:eastAsia="en-IN"/>
+        </w:rPr>
+        <w:lastRenderedPageBreak/>
+        <w:t>In TensorFlow, the binary cross entropy loss with L2 regularization can be implemented as follows:</w:t>
+      </w:r>
+    </w:p>
+    <w:p>
+      <w:pPr>
+        <w:pBdr>
+          <w:top w:val="single" w:sz="2" w:space="0" w:color="D9D9E3"/>
+          <w:left w:val="single" w:sz="2" w:space="0" w:color="D9D9E3"/>
+          <w:bottom w:val="single" w:sz="2" w:space="0" w:color="D9D9E3"/>
+          <w:right w:val="single" w:sz="2" w:space="0" w:color="D9D9E3"/>
+        </w:pBdr>
+        <w:spacing w:before="300" w:after="300" w:line="240" w:lineRule="auto"/>
+        <w:rPr>
+          <w:rFonts w:ascii="Segoe UI" w:eastAsia="Times New Roman" w:hAnsi="Segoe UI" w:cs="Segoe UI"/>
+          <w:sz w:val="21"/>
+          <w:szCs w:val="21"/>
+          <w:lang w:eastAsia="en-IN"/>
+        </w:rPr>
+      </w:pPr>
+      <w:r>
+        <w:rPr>
+          <w:rFonts w:ascii="Segoe UI" w:eastAsia="Times New Roman" w:hAnsi="Segoe UI" w:cs="Segoe UI"/>
+          <w:sz w:val="21"/>
+          <w:szCs w:val="21"/>
+          <w:lang w:eastAsia="en-IN"/>
+        </w:rPr>
+        <w:t>def binary_crossentropy_with_l2(</w:t>
+      </w:r>
+      <w:proofErr w:type="spellStart"/>
+      <w:r>
+        <w:rPr>
+          <w:rFonts w:ascii="Segoe UI" w:eastAsia="Times New Roman" w:hAnsi="Segoe UI" w:cs="Segoe UI"/>
+          <w:sz w:val="21"/>
+          <w:szCs w:val="21"/>
+          <w:lang w:eastAsia="en-IN"/>
+        </w:rPr>
+        <w:t>y_true</w:t>
+      </w:r>
+      <w:proofErr w:type="spellEnd"/>
+      <w:r>
+        <w:rPr>
+          <w:rFonts w:ascii="Segoe UI" w:eastAsia="Times New Roman" w:hAnsi="Segoe UI" w:cs="Segoe UI"/>
+          <w:sz w:val="21"/>
+          <w:szCs w:val="21"/>
+          <w:lang w:eastAsia="en-IN"/>
+        </w:rPr>
+        <w:t xml:space="preserve">, </w:t>
+      </w:r>
+      <w:proofErr w:type="spellStart"/>
+      <w:r>
+        <w:rPr>
+          <w:rFonts w:ascii="Segoe UI" w:eastAsia="Times New Roman" w:hAnsi="Segoe UI" w:cs="Segoe UI"/>
+          <w:sz w:val="21"/>
+          <w:szCs w:val="21"/>
+          <w:lang w:eastAsia="en-IN"/>
+        </w:rPr>
+        <w:t>y_pred</w:t>
+      </w:r>
+      <w:proofErr w:type="spellEnd"/>
+      <w:r>
+        <w:rPr>
+          <w:rFonts w:ascii="Segoe UI" w:eastAsia="Times New Roman" w:hAnsi="Segoe UI" w:cs="Segoe UI"/>
+          <w:sz w:val="21"/>
+          <w:szCs w:val="21"/>
+          <w:lang w:eastAsia="en-IN"/>
+        </w:rPr>
+        <w:t xml:space="preserve">, l2_reg=0.01): </w:t>
+      </w:r>
+      <w:proofErr w:type="spellStart"/>
+      <w:r>
+        <w:rPr>
+          <w:rFonts w:ascii="Segoe UI" w:eastAsia="Times New Roman" w:hAnsi="Segoe UI" w:cs="Segoe UI"/>
+          <w:sz w:val="21"/>
+          <w:szCs w:val="21"/>
+          <w:lang w:eastAsia="en-IN"/>
+        </w:rPr>
+        <w:t>cross_entropy</w:t>
+      </w:r>
+      <w:proofErr w:type="spellEnd"/>
+      <w:r>
+        <w:rPr>
+          <w:rFonts w:ascii="Segoe UI" w:eastAsia="Times New Roman" w:hAnsi="Segoe UI" w:cs="Segoe UI"/>
+          <w:sz w:val="21"/>
+          <w:szCs w:val="21"/>
+          <w:lang w:eastAsia="en-IN"/>
+        </w:rPr>
+        <w:t xml:space="preserve"> = </w:t>
+      </w:r>
+      <w:proofErr w:type="spellStart"/>
+      <w:proofErr w:type="gramStart"/>
+      <w:r>
+        <w:rPr>
+          <w:rFonts w:ascii="Segoe UI" w:eastAsia="Times New Roman" w:hAnsi="Segoe UI" w:cs="Segoe UI"/>
+          <w:sz w:val="21"/>
+          <w:szCs w:val="21"/>
+          <w:lang w:eastAsia="en-IN"/>
+        </w:rPr>
+        <w:t>tf.keras</w:t>
+      </w:r>
+      <w:proofErr w:type="gramEnd"/>
+      <w:r>
+        <w:rPr>
+          <w:rFonts w:ascii="Segoe UI" w:eastAsia="Times New Roman" w:hAnsi="Segoe UI" w:cs="Segoe UI"/>
+          <w:sz w:val="21"/>
+          <w:szCs w:val="21"/>
+          <w:lang w:eastAsia="en-IN"/>
+        </w:rPr>
+        <w:t>.losses.binary_crossentropy</w:t>
+      </w:r>
+      <w:proofErr w:type="spellEnd"/>
+      <w:r>
+        <w:rPr>
+          <w:rFonts w:ascii="Segoe UI" w:eastAsia="Times New Roman" w:hAnsi="Segoe UI" w:cs="Segoe UI"/>
+          <w:sz w:val="21"/>
+          <w:szCs w:val="21"/>
+          <w:lang w:eastAsia="en-IN"/>
+        </w:rPr>
         <w:t>(</w:t>
       </w:r>
       <w:proofErr w:type="spellStart"/>
       <w:r>
-        <w:t>os.path.join</w:t>
-      </w:r>
-      <w:proofErr w:type="spellEnd"/>
-      <w:r>
-        <w:t xml:space="preserve">(TRAIN_FOLDER, </w:t>
-      </w:r>
-      <w:proofErr w:type="spellStart"/>
-      <w:r>
-        <w:t>train_patches_csv_name</w:t>
-      </w:r>
-      <w:proofErr w:type="spellEnd"/>
-      <w:r>
-        <w:t>))</w:t>
-      </w:r>
-    </w:p>
-    <w:p>
-      <w:proofErr w:type="spellStart"/>
-      <w:r>
-        <w:t>train_img</w:t>
-      </w:r>
-      <w:proofErr w:type="spellEnd"/>
-      <w:r>
+        <w:rPr>
+          <w:rFonts w:ascii="Segoe UI" w:eastAsia="Times New Roman" w:hAnsi="Segoe UI" w:cs="Segoe UI"/>
+          <w:sz w:val="21"/>
+          <w:szCs w:val="21"/>
+          <w:lang w:eastAsia="en-IN"/>
+        </w:rPr>
+        <w:t>y_true</w:t>
+      </w:r>
+      <w:proofErr w:type="spellEnd"/>
+      <w:r>
+        <w:rPr>
+          <w:rFonts w:ascii="Segoe UI" w:eastAsia="Times New Roman" w:hAnsi="Segoe UI" w:cs="Segoe UI"/>
+          <w:sz w:val="21"/>
+          <w:szCs w:val="21"/>
+          <w:lang w:eastAsia="en-IN"/>
+        </w:rPr>
         <w:t xml:space="preserve">, </w:t>
       </w:r>
       <w:proofErr w:type="spellStart"/>
       <w:r>
-        <w:t>train_msk</w:t>
-      </w:r>
-      <w:proofErr w:type="spellEnd"/>
-      <w:r>
-        <w:t xml:space="preserve"> = </w:t>
-      </w:r>
-      <w:proofErr w:type="spellStart"/>
-      <w:r>
-        <w:t>get_input_image</w:t>
-      </w:r>
-      <w:proofErr w:type="spellEnd"/>
-    </w:p>
+        <w:rPr>
+          <w:rFonts w:ascii="Segoe UI" w:eastAsia="Times New Roman" w:hAnsi="Segoe UI" w:cs="Segoe UI"/>
+          <w:sz w:val="21"/>
+          <w:szCs w:val="21"/>
+          <w:lang w:eastAsia="en-IN"/>
+        </w:rPr>
+        <w:t>y_pred</w:t>
+      </w:r>
+      <w:proofErr w:type="spellEnd"/>
+      <w:r>
+        <w:rPr>
+          <w:rFonts w:ascii="Segoe UI" w:eastAsia="Times New Roman" w:hAnsi="Segoe UI" w:cs="Segoe UI"/>
+          <w:sz w:val="21"/>
+          <w:szCs w:val="21"/>
+          <w:lang w:eastAsia="en-IN"/>
+        </w:rPr>
+        <w:t xml:space="preserve">) l2_loss = l2_reg * </w:t>
+      </w:r>
+      <w:proofErr w:type="spellStart"/>
+      <w:r>
+        <w:rPr>
+          <w:rFonts w:ascii="Segoe UI" w:eastAsia="Times New Roman" w:hAnsi="Segoe UI" w:cs="Segoe UI"/>
+          <w:sz w:val="21"/>
+          <w:szCs w:val="21"/>
+          <w:lang w:eastAsia="en-IN"/>
+        </w:rPr>
+        <w:t>tf.reduce_sum</w:t>
+      </w:r>
+      <w:proofErr w:type="spellEnd"/>
+      <w:r>
+        <w:rPr>
+          <w:rFonts w:ascii="Segoe UI" w:eastAsia="Times New Roman" w:hAnsi="Segoe UI" w:cs="Segoe UI"/>
+          <w:sz w:val="21"/>
+          <w:szCs w:val="21"/>
+          <w:lang w:eastAsia="en-IN"/>
+        </w:rPr>
+        <w:t xml:space="preserve">([tf.nn.l2_loss(var) for var in </w:t>
+      </w:r>
+      <w:proofErr w:type="spellStart"/>
+      <w:r>
+        <w:rPr>
+          <w:rFonts w:ascii="Segoe UI" w:eastAsia="Times New Roman" w:hAnsi="Segoe UI" w:cs="Segoe UI"/>
+          <w:sz w:val="21"/>
+          <w:szCs w:val="21"/>
+          <w:lang w:eastAsia="en-IN"/>
+        </w:rPr>
+        <w:t>tf.trainable_variables</w:t>
+      </w:r>
+      <w:proofErr w:type="spellEnd"/>
+      <w:r>
+        <w:rPr>
+          <w:rFonts w:ascii="Segoe UI" w:eastAsia="Times New Roman" w:hAnsi="Segoe UI" w:cs="Segoe UI"/>
+          <w:sz w:val="21"/>
+          <w:szCs w:val="21"/>
+          <w:lang w:eastAsia="en-IN"/>
+        </w:rPr>
+        <w:t xml:space="preserve">()]) loss = </w:t>
+      </w:r>
+      <w:proofErr w:type="spellStart"/>
+      <w:r>
+        <w:rPr>
+          <w:rFonts w:ascii="Segoe UI" w:eastAsia="Times New Roman" w:hAnsi="Segoe UI" w:cs="Segoe UI"/>
+          <w:sz w:val="21"/>
+          <w:szCs w:val="21"/>
+          <w:lang w:eastAsia="en-IN"/>
+        </w:rPr>
+        <w:t>cross_entropy</w:t>
+      </w:r>
+      <w:proofErr w:type="spellEnd"/>
+      <w:r>
+        <w:rPr>
+          <w:rFonts w:ascii="Segoe UI" w:eastAsia="Times New Roman" w:hAnsi="Segoe UI" w:cs="Segoe UI"/>
+          <w:sz w:val="21"/>
+          <w:szCs w:val="21"/>
+          <w:lang w:eastAsia="en-IN"/>
+        </w:rPr>
+        <w:t xml:space="preserve"> + l2_loss return </w:t>
+      </w:r>
+      <w:proofErr w:type="spellStart"/>
+      <w:r>
+        <w:rPr>
+          <w:rFonts w:ascii="Segoe UI" w:eastAsia="Times New Roman" w:hAnsi="Segoe UI" w:cs="Segoe UI"/>
+          <w:sz w:val="21"/>
+          <w:szCs w:val="21"/>
+          <w:lang w:eastAsia="en-IN"/>
+        </w:rPr>
+        <w:t>tf.keras.backend.mean</w:t>
+      </w:r>
+      <w:proofErr w:type="spellEnd"/>
+      <w:r>
+        <w:rPr>
+          <w:rFonts w:ascii="Segoe UI" w:eastAsia="Times New Roman" w:hAnsi="Segoe UI" w:cs="Segoe UI"/>
+          <w:sz w:val="21"/>
+          <w:szCs w:val="21"/>
+          <w:lang w:eastAsia="en-IN"/>
+        </w:rPr>
+        <w:t>(loss)</w:t>
+      </w:r>
+    </w:p>
+    <w:p>
+      <w:pPr>
+        <w:pBdr>
+          <w:top w:val="single" w:sz="2" w:space="0" w:color="D9D9E3"/>
+          <w:left w:val="single" w:sz="2" w:space="0" w:color="D9D9E3"/>
+          <w:bottom w:val="single" w:sz="2" w:space="0" w:color="D9D9E3"/>
+          <w:right w:val="single" w:sz="2" w:space="0" w:color="D9D9E3"/>
+        </w:pBdr>
+        <w:spacing w:before="300" w:after="300" w:line="240" w:lineRule="auto"/>
+        <w:rPr>
+          <w:rFonts w:ascii="Segoe UI" w:eastAsia="Times New Roman" w:hAnsi="Segoe UI" w:cs="Segoe UI"/>
+          <w:sz w:val="21"/>
+          <w:szCs w:val="21"/>
+          <w:lang w:eastAsia="en-IN"/>
+        </w:rPr>
+      </w:pPr>
+      <w:r>
+        <w:rPr>
+          <w:rFonts w:ascii="Segoe UI" w:eastAsia="Times New Roman" w:hAnsi="Segoe UI" w:cs="Segoe UI"/>
+          <w:sz w:val="21"/>
+          <w:szCs w:val="21"/>
+          <w:lang w:eastAsia="en-IN"/>
+        </w:rPr>
+        <w:t xml:space="preserve">Here, the binary cross entropy loss is computed using the </w:t>
+      </w:r>
+      <w:proofErr w:type="spellStart"/>
+      <w:r>
+        <w:rPr>
+          <w:rFonts w:ascii="Segoe UI" w:eastAsia="Times New Roman" w:hAnsi="Segoe UI" w:cs="Segoe UI"/>
+          <w:sz w:val="21"/>
+          <w:szCs w:val="21"/>
+          <w:lang w:eastAsia="en-IN"/>
+        </w:rPr>
+        <w:t>binary_</w:t>
+      </w:r>
+      <w:proofErr w:type="gramStart"/>
+      <w:r>
+        <w:rPr>
+          <w:rFonts w:ascii="Segoe UI" w:eastAsia="Times New Roman" w:hAnsi="Segoe UI" w:cs="Segoe UI"/>
+          <w:sz w:val="21"/>
+          <w:szCs w:val="21"/>
+          <w:lang w:eastAsia="en-IN"/>
+        </w:rPr>
+        <w:t>crossentropy</w:t>
+      </w:r>
+      <w:proofErr w:type="spellEnd"/>
+      <w:r>
+        <w:rPr>
+          <w:rFonts w:ascii="Segoe UI" w:eastAsia="Times New Roman" w:hAnsi="Segoe UI" w:cs="Segoe UI"/>
+          <w:sz w:val="21"/>
+          <w:szCs w:val="21"/>
+          <w:lang w:eastAsia="en-IN"/>
+        </w:rPr>
+        <w:t>(</w:t>
+      </w:r>
+      <w:proofErr w:type="gramEnd"/>
+      <w:r>
+        <w:rPr>
+          <w:rFonts w:ascii="Segoe UI" w:eastAsia="Times New Roman" w:hAnsi="Segoe UI" w:cs="Segoe UI"/>
+          <w:sz w:val="21"/>
+          <w:szCs w:val="21"/>
+          <w:lang w:eastAsia="en-IN"/>
+        </w:rPr>
+        <w:t xml:space="preserve">) function, and the L2 regularization term is added using the </w:t>
+      </w:r>
+      <w:proofErr w:type="spellStart"/>
+      <w:r>
+        <w:rPr>
+          <w:rFonts w:ascii="Segoe UI" w:eastAsia="Times New Roman" w:hAnsi="Segoe UI" w:cs="Segoe UI"/>
+          <w:sz w:val="21"/>
+          <w:szCs w:val="21"/>
+          <w:lang w:eastAsia="en-IN"/>
+        </w:rPr>
+        <w:t>reduce_sum</w:t>
+      </w:r>
+      <w:proofErr w:type="spellEnd"/>
+      <w:r>
+        <w:rPr>
+          <w:rFonts w:ascii="Segoe UI" w:eastAsia="Times New Roman" w:hAnsi="Segoe UI" w:cs="Segoe UI"/>
+          <w:sz w:val="21"/>
+          <w:szCs w:val="21"/>
+          <w:lang w:eastAsia="en-IN"/>
+        </w:rPr>
+        <w:t>() and nn.l2_loss() functions. The regularization parameter is controlled by the l2_reg parameter.</w:t>
+      </w:r>
+    </w:p>
+    <w:p>
+      <w:pPr>
+        <w:pBdr>
+          <w:top w:val="single" w:sz="2" w:space="0" w:color="D9D9E3"/>
+          <w:left w:val="single" w:sz="2" w:space="0" w:color="D9D9E3"/>
+          <w:bottom w:val="single" w:sz="2" w:space="0" w:color="D9D9E3"/>
+          <w:right w:val="single" w:sz="2" w:space="0" w:color="D9D9E3"/>
+        </w:pBdr>
+        <w:spacing w:before="300" w:after="100" w:line="240" w:lineRule="auto"/>
+        <w:rPr>
+          <w:rFonts w:ascii="Segoe UI" w:eastAsia="Times New Roman" w:hAnsi="Segoe UI" w:cs="Segoe UI"/>
+          <w:sz w:val="21"/>
+          <w:szCs w:val="21"/>
+          <w:lang w:eastAsia="en-IN"/>
+        </w:rPr>
+      </w:pPr>
+      <w:r>
+        <w:rPr>
+          <w:rFonts w:ascii="Segoe UI" w:eastAsia="Times New Roman" w:hAnsi="Segoe UI" w:cs="Segoe UI"/>
+          <w:sz w:val="21"/>
+          <w:szCs w:val="21"/>
+          <w:lang w:eastAsia="en-IN"/>
+        </w:rPr>
+        <w:t>Conclusion: L2 regularization is a powerful technique for preventing overfitting in machine learning models. It works by adding a penalty term to the loss function that shrinks the weights towards zero. The regularization parameter controls the strength of the regularization. Adding L2 regularization to binary cross entropy loss can further improve the performance of the model on binary classification problems.</w:t>
+      </w:r>
+    </w:p>
+    <w:p/>
     <w:sectPr>
       <w:pgSz w:w="11906" w:h="16838"/>
       <w:pgMar w:top="1440" w:right="1440" w:bottom="1440" w:left="1440" w:header="708" w:footer="708" w:gutter="0"/>
@@ -2448,6 +4059,96 @@
     <w:semiHidden/>
     <w:unhideWhenUsed/>
   </w:style>
+  <w:style w:type="paragraph" w:styleId="NormalWeb">
+    <w:name w:val="Normal (Web)"/>
+    <w:basedOn w:val="Normal"/>
+    <w:uiPriority w:val="99"/>
+    <w:semiHidden/>
+    <w:unhideWhenUsed/>
+    <w:rsid w:val="00634934"/>
+    <w:pPr>
+      <w:spacing w:before="100" w:beforeAutospacing="1" w:after="100" w:afterAutospacing="1" w:line="240" w:lineRule="auto"/>
+    </w:pPr>
+    <w:rPr>
+      <w:rFonts w:ascii="Times New Roman" w:eastAsia="Times New Roman" w:hAnsi="Times New Roman" w:cs="Times New Roman"/>
+      <w:sz w:val="24"/>
+      <w:szCs w:val="24"/>
+      <w:lang w:eastAsia="en-IN"/>
+    </w:rPr>
+  </w:style>
+  <w:style w:type="paragraph" w:styleId="HTMLPreformatted">
+    <w:name w:val="HTML Preformatted"/>
+    <w:basedOn w:val="Normal"/>
+    <w:link w:val="HTMLPreformattedChar"/>
+    <w:uiPriority w:val="99"/>
+    <w:semiHidden/>
+    <w:unhideWhenUsed/>
+    <w:rsid w:val="00634934"/>
+    <w:pPr>
+      <w:tabs>
+        <w:tab w:val="left" w:pos="916"/>
+        <w:tab w:val="left" w:pos="1832"/>
+        <w:tab w:val="left" w:pos="2748"/>
+        <w:tab w:val="left" w:pos="3664"/>
+        <w:tab w:val="left" w:pos="4580"/>
+        <w:tab w:val="left" w:pos="5496"/>
+        <w:tab w:val="left" w:pos="6412"/>
+        <w:tab w:val="left" w:pos="7328"/>
+        <w:tab w:val="left" w:pos="8244"/>
+        <w:tab w:val="left" w:pos="9160"/>
+        <w:tab w:val="left" w:pos="10076"/>
+        <w:tab w:val="left" w:pos="10992"/>
+        <w:tab w:val="left" w:pos="11908"/>
+        <w:tab w:val="left" w:pos="12824"/>
+        <w:tab w:val="left" w:pos="13740"/>
+        <w:tab w:val="left" w:pos="14656"/>
+      </w:tabs>
+      <w:spacing w:after="0" w:line="240" w:lineRule="auto"/>
+    </w:pPr>
+    <w:rPr>
+      <w:rFonts w:ascii="Courier New" w:eastAsia="Times New Roman" w:hAnsi="Courier New" w:cs="Courier New"/>
+      <w:sz w:val="20"/>
+      <w:szCs w:val="20"/>
+      <w:lang w:eastAsia="en-IN"/>
+    </w:rPr>
+  </w:style>
+  <w:style w:type="character" w:customStyle="1" w:styleId="HTMLPreformattedChar">
+    <w:name w:val="HTML Preformatted Char"/>
+    <w:basedOn w:val="DefaultParagraphFont"/>
+    <w:link w:val="HTMLPreformatted"/>
+    <w:uiPriority w:val="99"/>
+    <w:semiHidden/>
+    <w:rsid w:val="00634934"/>
+    <w:rPr>
+      <w:rFonts w:ascii="Courier New" w:eastAsia="Times New Roman" w:hAnsi="Courier New" w:cs="Courier New"/>
+      <w:sz w:val="20"/>
+      <w:szCs w:val="20"/>
+      <w:lang w:eastAsia="en-IN"/>
+    </w:rPr>
+  </w:style>
+  <w:style w:type="character" w:styleId="HTMLCode">
+    <w:name w:val="HTML Code"/>
+    <w:basedOn w:val="DefaultParagraphFont"/>
+    <w:uiPriority w:val="99"/>
+    <w:semiHidden/>
+    <w:unhideWhenUsed/>
+    <w:rsid w:val="00634934"/>
+    <w:rPr>
+      <w:rFonts w:ascii="Courier New" w:eastAsia="Times New Roman" w:hAnsi="Courier New" w:cs="Courier New"/>
+      <w:sz w:val="20"/>
+      <w:szCs w:val="20"/>
+    </w:rPr>
+  </w:style>
+  <w:style w:type="character" w:customStyle="1" w:styleId="hljs-builtin">
+    <w:name w:val="hljs-built_in"/>
+    <w:basedOn w:val="DefaultParagraphFont"/>
+    <w:rsid w:val="00634934"/>
+  </w:style>
+  <w:style w:type="character" w:customStyle="1" w:styleId="hljs-number">
+    <w:name w:val="hljs-number"/>
+    <w:basedOn w:val="DefaultParagraphFont"/>
+    <w:rsid w:val="00634934"/>
+  </w:style>
 </w:styles>
 </file>
 

</xml_diff>